<commit_message>
Add the updated resume
</commit_message>
<xml_diff>
--- a/Mohith_SDE_resume.docx
+++ b/Mohith_SDE_resume.docx
@@ -29,13 +29,15 @@
         <w:spacing w:after="0"/>
         <w:rPr>
           <w:rFonts w:ascii="Calibri" w:hAnsi="Calibri" w:cs="Calibri"/>
-          <w:sz w:val="22"/>
-          <w:szCs w:val="22"/>
-        </w:rPr>
-      </w:pPr>
-      <w:r>
-        <w:rPr>
-          <w:rFonts w:ascii="Calibri" w:hAnsi="Calibri" w:cs="Calibri"/>
+          <w:sz w:val="20"/>
+          <w:szCs w:val="20"/>
+        </w:rPr>
+      </w:pPr>
+      <w:r>
+        <w:rPr>
+          <w:rFonts w:ascii="Calibri" w:hAnsi="Calibri" w:cs="Calibri"/>
+          <w:sz w:val="20"/>
+          <w:szCs w:val="20"/>
         </w:rPr>
         <w:t xml:space="preserve">    </w:t>
       </w:r>
@@ -44,51 +46,75 @@
           <w:rFonts w:ascii="Calibri" w:hAnsi="Calibri" w:cs="Calibri"/>
           <w:b/>
           <w:bCs/>
-          <w:sz w:val="22"/>
-          <w:szCs w:val="22"/>
-        </w:rPr>
-        <w:t>Phone</w:t>
-      </w:r>
-      <w:r>
-        <w:rPr>
-          <w:rFonts w:ascii="Calibri" w:hAnsi="Calibri" w:cs="Calibri"/>
-          <w:b/>
-          <w:bCs/>
-          <w:sz w:val="22"/>
-          <w:szCs w:val="22"/>
+          <w:sz w:val="20"/>
+          <w:szCs w:val="20"/>
+        </w:rPr>
+        <w:t>Mobile</w:t>
+      </w:r>
+      <w:r>
+        <w:rPr>
+          <w:rFonts w:ascii="Calibri" w:hAnsi="Calibri" w:cs="Calibri"/>
+          <w:b/>
+          <w:bCs/>
+          <w:sz w:val="20"/>
+          <w:szCs w:val="20"/>
         </w:rPr>
         <w:t>:</w:t>
       </w:r>
       <w:r>
         <w:rPr>
           <w:rFonts w:ascii="Calibri" w:hAnsi="Calibri" w:cs="Calibri"/>
-          <w:sz w:val="22"/>
-          <w:szCs w:val="22"/>
-        </w:rPr>
-        <w:t xml:space="preserve"> +91-9390031471            </w:t>
-      </w:r>
-      <w:r>
-        <w:rPr>
-          <w:rFonts w:ascii="Calibri" w:hAnsi="Calibri" w:cs="Calibri"/>
-          <w:sz w:val="22"/>
-          <w:szCs w:val="22"/>
+          <w:sz w:val="20"/>
+          <w:szCs w:val="20"/>
+        </w:rPr>
+        <w:t xml:space="preserve"> 9390031471            </w:t>
+      </w:r>
+      <w:r>
+        <w:rPr>
+          <w:rFonts w:ascii="Calibri" w:hAnsi="Calibri" w:cs="Calibri"/>
+          <w:sz w:val="20"/>
+          <w:szCs w:val="20"/>
         </w:rPr>
         <w:t xml:space="preserve">                </w:t>
       </w:r>
       <w:r>
         <w:rPr>
           <w:rFonts w:ascii="Calibri" w:hAnsi="Calibri" w:cs="Calibri"/>
-          <w:sz w:val="22"/>
-          <w:szCs w:val="22"/>
+          <w:sz w:val="20"/>
+          <w:szCs w:val="20"/>
         </w:rPr>
         <w:t xml:space="preserve">   </w:t>
       </w:r>
       <w:r>
         <w:rPr>
           <w:rFonts w:ascii="Calibri" w:hAnsi="Calibri" w:cs="Calibri"/>
-          <w:b/>
-          <w:sz w:val="22"/>
-          <w:szCs w:val="22"/>
+          <w:sz w:val="20"/>
+          <w:szCs w:val="20"/>
+        </w:rPr>
+        <w:t xml:space="preserve">          </w:t>
+      </w:r>
+      <w:r>
+        <w:rPr>
+          <w:rFonts w:ascii="Calibri" w:hAnsi="Calibri" w:cs="Calibri"/>
+          <w:sz w:val="20"/>
+          <w:szCs w:val="20"/>
+        </w:rPr>
+        <w:t xml:space="preserve">       </w:t>
+      </w:r>
+      <w:r>
+        <w:rPr>
+          <w:rFonts w:ascii="Calibri" w:hAnsi="Calibri" w:cs="Calibri"/>
+          <w:sz w:val="20"/>
+          <w:szCs w:val="20"/>
+        </w:rPr>
+        <w:t xml:space="preserve"> </w:t>
+      </w:r>
+      <w:r>
+        <w:rPr>
+          <w:rFonts w:ascii="Calibri" w:hAnsi="Calibri" w:cs="Calibri"/>
+          <w:b/>
+          <w:sz w:val="20"/>
+          <w:szCs w:val="20"/>
         </w:rPr>
         <w:t xml:space="preserve">LinkedIn: </w:t>
       </w:r>
@@ -97,8 +123,8 @@
           <w:rPr>
             <w:rFonts w:ascii="Calibri" w:hAnsi="Calibri" w:cs="Calibri"/>
             <w:color w:val="0563C1"/>
-            <w:sz w:val="22"/>
-            <w:szCs w:val="22"/>
+            <w:sz w:val="20"/>
+            <w:szCs w:val="20"/>
             <w:u w:val="single"/>
           </w:rPr>
           <w:t>linkedin.com/in/voorandoori-mohith-936464303</w:t>
@@ -112,16 +138,15 @@
         </w:pBdr>
         <w:spacing w:after="0"/>
         <w:rPr>
-          <w:rFonts w:ascii="Calibri" w:hAnsi="Calibri" w:cs="Calibri"/>
-          <w:sz w:val="22"/>
-          <w:szCs w:val="22"/>
-        </w:rPr>
-      </w:pPr>
-      <w:r>
-        <w:rPr>
-          <w:rFonts w:ascii="Calibri" w:hAnsi="Calibri" w:cs="Calibri"/>
-          <w:sz w:val="22"/>
-          <w:szCs w:val="22"/>
+          <w:sz w:val="20"/>
+          <w:szCs w:val="20"/>
+        </w:rPr>
+      </w:pPr>
+      <w:r>
+        <w:rPr>
+          <w:rFonts w:ascii="Calibri" w:hAnsi="Calibri" w:cs="Calibri"/>
+          <w:sz w:val="20"/>
+          <w:szCs w:val="20"/>
         </w:rPr>
         <w:t xml:space="preserve">    </w:t>
       </w:r>
@@ -129,16 +154,16 @@
         <w:rPr>
           <w:rFonts w:ascii="Calibri" w:hAnsi="Calibri" w:cs="Calibri"/>
           <w:b/>
-          <w:sz w:val="22"/>
-          <w:szCs w:val="22"/>
+          <w:sz w:val="20"/>
+          <w:szCs w:val="20"/>
         </w:rPr>
         <w:t>E-mail:</w:t>
       </w:r>
       <w:r>
         <w:rPr>
           <w:rFonts w:ascii="Calibri" w:hAnsi="Calibri" w:cs="Calibri"/>
-          <w:sz w:val="22"/>
-          <w:szCs w:val="22"/>
+          <w:sz w:val="20"/>
+          <w:szCs w:val="20"/>
         </w:rPr>
         <w:t xml:space="preserve"> </w:t>
       </w:r>
@@ -147,8 +172,8 @@
           <w:rPr>
             <w:rFonts w:ascii="Calibri" w:hAnsi="Calibri" w:cs="Calibri"/>
             <w:color w:val="0563C1"/>
-            <w:sz w:val="22"/>
-            <w:szCs w:val="22"/>
+            <w:sz w:val="20"/>
+            <w:szCs w:val="20"/>
             <w:u w:val="single"/>
           </w:rPr>
           <w:t>voorandoorimohith@gmail.com</w:t>
@@ -157,26 +182,34 @@
       <w:r>
         <w:rPr>
           <w:rFonts w:ascii="Calibri" w:hAnsi="Calibri" w:cs="Calibri"/>
-          <w:sz w:val="22"/>
-          <w:szCs w:val="22"/>
+          <w:sz w:val="20"/>
+          <w:szCs w:val="20"/>
         </w:rPr>
         <w:t xml:space="preserve">     </w:t>
       </w:r>
       <w:r>
         <w:rPr>
           <w:rFonts w:ascii="Calibri" w:hAnsi="Calibri" w:cs="Calibri"/>
-          <w:b/>
-          <w:bCs/>
-          <w:sz w:val="22"/>
-          <w:szCs w:val="22"/>
+          <w:sz w:val="20"/>
+          <w:szCs w:val="20"/>
+        </w:rPr>
+        <w:t xml:space="preserve">           </w:t>
+      </w:r>
+      <w:r>
+        <w:rPr>
+          <w:rFonts w:ascii="Calibri" w:hAnsi="Calibri" w:cs="Calibri"/>
+          <w:b/>
+          <w:bCs/>
+          <w:sz w:val="20"/>
+          <w:szCs w:val="20"/>
         </w:rPr>
         <w:t>GitHub:</w:t>
       </w:r>
       <w:r>
         <w:rPr>
           <w:rFonts w:ascii="Calibri" w:hAnsi="Calibri" w:cs="Calibri"/>
-          <w:sz w:val="22"/>
-          <w:szCs w:val="22"/>
+          <w:sz w:val="20"/>
+          <w:szCs w:val="20"/>
         </w:rPr>
         <w:t xml:space="preserve"> </w:t>
       </w:r>
@@ -185,8 +218,8 @@
           <w:rPr>
             <w:rStyle w:val="Hyperlink"/>
             <w:rFonts w:ascii="Calibri" w:hAnsi="Calibri" w:cs="Calibri"/>
-            <w:sz w:val="22"/>
-            <w:szCs w:val="22"/>
+            <w:sz w:val="20"/>
+            <w:szCs w:val="20"/>
           </w:rPr>
           <w:t>https://github.com/vooramassmohith</w:t>
         </w:r>
@@ -194,6 +227,72 @@
     </w:p>
     <w:p>
       <w:pPr>
+        <w:pBdr>
+          <w:bottom w:val="single" w:sz="6" w:space="1" w:color="auto"/>
+        </w:pBdr>
+        <w:spacing w:after="0"/>
+        <w:rPr>
+          <w:rFonts w:ascii="Calibri" w:hAnsi="Calibri" w:cs="Calibri"/>
+          <w:b/>
+          <w:bCs/>
+          <w:sz w:val="20"/>
+          <w:szCs w:val="20"/>
+        </w:rPr>
+      </w:pPr>
+      <w:r>
+        <w:rPr>
+          <w:sz w:val="20"/>
+          <w:szCs w:val="20"/>
+        </w:rPr>
+        <w:t xml:space="preserve">   </w:t>
+      </w:r>
+      <w:r>
+        <w:rPr>
+          <w:sz w:val="20"/>
+          <w:szCs w:val="20"/>
+        </w:rPr>
+        <w:t xml:space="preserve"> </w:t>
+      </w:r>
+      <w:r>
+        <w:rPr>
+          <w:rFonts w:ascii="Calibri" w:hAnsi="Calibri" w:cs="Calibri"/>
+          <w:b/>
+          <w:bCs/>
+          <w:sz w:val="20"/>
+          <w:szCs w:val="20"/>
+        </w:rPr>
+        <w:t>Portfolio</w:t>
+      </w:r>
+      <w:r>
+        <w:rPr>
+          <w:rFonts w:ascii="Calibri" w:hAnsi="Calibri" w:cs="Calibri"/>
+          <w:b/>
+          <w:bCs/>
+          <w:sz w:val="20"/>
+          <w:szCs w:val="20"/>
+        </w:rPr>
+        <w:t>:</w:t>
+      </w:r>
+      <w:r>
+        <w:rPr>
+          <w:sz w:val="20"/>
+          <w:szCs w:val="20"/>
+        </w:rPr>
+        <w:t xml:space="preserve"> </w:t>
+      </w:r>
+      <w:hyperlink r:id="rId8" w:history="1">
+        <w:r>
+          <w:rPr>
+            <w:rStyle w:val="Hyperlink"/>
+            <w:sz w:val="20"/>
+            <w:szCs w:val="20"/>
+          </w:rPr>
+          <w:t>https://my-portfolio-1gen.vercel.app/</w:t>
+        </w:r>
+      </w:hyperlink>
+    </w:p>
+    <w:p>
+      <w:pPr>
         <w:spacing w:after="0"/>
         <w:rPr>
           <w:rFonts w:ascii="Calibri" w:hAnsi="Calibri" w:cs="Calibri"/>
@@ -229,23 +328,23 @@
         <w:spacing w:after="0"/>
         <w:rPr>
           <w:rFonts w:ascii="Calibri" w:hAnsi="Calibri" w:cs="Calibri"/>
+          <w:sz w:val="20"/>
+          <w:szCs w:val="20"/>
+        </w:rPr>
+      </w:pPr>
+      <w:r>
+        <w:rPr>
+          <w:rFonts w:ascii="Calibri" w:hAnsi="Calibri" w:cs="Calibri"/>
           <w:sz w:val="22"/>
           <w:szCs w:val="22"/>
         </w:rPr>
-      </w:pPr>
-      <w:r>
-        <w:rPr>
-          <w:rFonts w:ascii="Calibri" w:hAnsi="Calibri" w:cs="Calibri"/>
-          <w:sz w:val="22"/>
-          <w:szCs w:val="22"/>
-        </w:rPr>
         <w:t xml:space="preserve">         </w:t>
       </w:r>
       <w:r>
         <w:rPr>
           <w:rFonts w:ascii="Calibri" w:hAnsi="Calibri" w:cs="Calibri"/>
-          <w:sz w:val="22"/>
-          <w:szCs w:val="22"/>
+          <w:sz w:val="20"/>
+          <w:szCs w:val="20"/>
         </w:rPr>
         <w:t>Motivated Software Developer / Engineer with expertise in Python, JavaScript, Django, React.js, and SQL. Experienced in full-stack development, designing scalable and high-performance applications, and implementing REST APIs, OOP, and CI/CD pipelines. Certified in AWS and Microsoft Azure Fundamentals, with strong problem-solving skills in Data Structures &amp; Algorithms (DSA).</w:t>
       </w:r>
@@ -306,18 +405,18 @@
           <w:rFonts w:ascii="Calibri" w:hAnsi="Calibri" w:cs="Calibri"/>
           <w:b/>
           <w:color w:val="000000"/>
-          <w:sz w:val="22"/>
-          <w:szCs w:val="22"/>
-        </w:rPr>
-      </w:pPr>
-      <w:r>
-        <w:rPr>
-          <w:rFonts w:ascii="Calibri" w:hAnsi="Calibri" w:cs="Calibri"/>
-          <w:b/>
-          <w:bCs/>
-          <w:color w:val="000000"/>
-          <w:sz w:val="22"/>
-          <w:szCs w:val="22"/>
+          <w:sz w:val="20"/>
+          <w:szCs w:val="20"/>
+        </w:rPr>
+      </w:pPr>
+      <w:r>
+        <w:rPr>
+          <w:rFonts w:ascii="Calibri" w:hAnsi="Calibri" w:cs="Calibri"/>
+          <w:b/>
+          <w:bCs/>
+          <w:color w:val="000000"/>
+          <w:sz w:val="20"/>
+          <w:szCs w:val="20"/>
         </w:rPr>
         <w:t>Programming Languages:</w:t>
       </w:r>
@@ -326,8 +425,8 @@
           <w:rFonts w:ascii="Calibri" w:hAnsi="Calibri" w:cs="Calibri"/>
           <w:b/>
           <w:color w:val="000000"/>
-          <w:sz w:val="22"/>
-          <w:szCs w:val="22"/>
+          <w:sz w:val="20"/>
+          <w:szCs w:val="20"/>
         </w:rPr>
         <w:t xml:space="preserve"> </w:t>
       </w:r>
@@ -336,8 +435,8 @@
           <w:rFonts w:ascii="Calibri" w:hAnsi="Calibri" w:cs="Calibri"/>
           <w:bCs/>
           <w:color w:val="000000"/>
-          <w:sz w:val="22"/>
-          <w:szCs w:val="22"/>
+          <w:sz w:val="20"/>
+          <w:szCs w:val="20"/>
         </w:rPr>
         <w:t>Python, JavaScript (ES6+), SQL, HTML5,</w:t>
       </w:r>
@@ -346,8 +445,8 @@
           <w:rFonts w:ascii="Calibri" w:hAnsi="Calibri" w:cs="Calibri"/>
           <w:bCs/>
           <w:color w:val="000000"/>
-          <w:sz w:val="22"/>
-          <w:szCs w:val="22"/>
+          <w:sz w:val="20"/>
+          <w:szCs w:val="20"/>
         </w:rPr>
         <w:t xml:space="preserve"> CSS3</w:t>
       </w:r>
@@ -370,17 +469,17 @@
           <w:rFonts w:ascii="Calibri" w:hAnsi="Calibri" w:cs="Calibri"/>
           <w:b/>
           <w:color w:val="000000"/>
-          <w:sz w:val="22"/>
-          <w:szCs w:val="22"/>
-        </w:rPr>
-      </w:pPr>
-      <w:r>
-        <w:rPr>
-          <w:rFonts w:ascii="Calibri" w:hAnsi="Calibri" w:cs="Calibri"/>
-          <w:b/>
-          <w:color w:val="000000"/>
-          <w:sz w:val="22"/>
-          <w:szCs w:val="22"/>
+          <w:sz w:val="20"/>
+          <w:szCs w:val="20"/>
+        </w:rPr>
+      </w:pPr>
+      <w:r>
+        <w:rPr>
+          <w:rFonts w:ascii="Calibri" w:hAnsi="Calibri" w:cs="Calibri"/>
+          <w:b/>
+          <w:color w:val="000000"/>
+          <w:sz w:val="20"/>
+          <w:szCs w:val="20"/>
         </w:rPr>
         <w:t xml:space="preserve">Web Frameworks/Libraries: </w:t>
       </w:r>
@@ -388,8 +487,8 @@
         <w:rPr>
           <w:rFonts w:ascii="Calibri" w:hAnsi="Calibri" w:cs="Calibri"/>
           <w:color w:val="000000"/>
-          <w:sz w:val="22"/>
-          <w:szCs w:val="22"/>
+          <w:sz w:val="20"/>
+          <w:szCs w:val="20"/>
         </w:rPr>
         <w:t>Django, React.js,</w:t>
       </w:r>
@@ -397,8 +496,8 @@
         <w:rPr>
           <w:rFonts w:ascii="Calibri" w:hAnsi="Calibri" w:cs="Calibri"/>
           <w:color w:val="000000"/>
-          <w:sz w:val="22"/>
-          <w:szCs w:val="22"/>
+          <w:sz w:val="20"/>
+          <w:szCs w:val="20"/>
         </w:rPr>
         <w:t xml:space="preserve"> </w:t>
       </w:r>
@@ -406,8 +505,8 @@
         <w:rPr>
           <w:rFonts w:ascii="Calibri" w:hAnsi="Calibri" w:cs="Calibri"/>
           <w:color w:val="000000"/>
-          <w:sz w:val="22"/>
-          <w:szCs w:val="22"/>
+          <w:sz w:val="20"/>
+          <w:szCs w:val="20"/>
         </w:rPr>
         <w:t>Bootstrap, jQuery, JSON, NumPy, Pandas</w:t>
       </w:r>
@@ -416,8 +515,8 @@
           <w:rFonts w:ascii="Calibri" w:hAnsi="Calibri" w:cs="Calibri"/>
           <w:b/>
           <w:color w:val="000000"/>
-          <w:sz w:val="22"/>
-          <w:szCs w:val="22"/>
+          <w:sz w:val="20"/>
+          <w:szCs w:val="20"/>
         </w:rPr>
         <w:t xml:space="preserve">, </w:t>
       </w:r>
@@ -426,8 +525,8 @@
           <w:rFonts w:ascii="Calibri" w:hAnsi="Calibri" w:cs="Calibri"/>
           <w:bCs/>
           <w:color w:val="000000"/>
-          <w:sz w:val="22"/>
-          <w:szCs w:val="22"/>
+          <w:sz w:val="20"/>
+          <w:szCs w:val="20"/>
         </w:rPr>
         <w:t>Web</w:t>
       </w:r>
@@ -436,8 +535,8 @@
           <w:rFonts w:ascii="Calibri" w:hAnsi="Calibri" w:cs="Calibri"/>
           <w:b/>
           <w:color w:val="000000"/>
-          <w:sz w:val="22"/>
-          <w:szCs w:val="22"/>
+          <w:sz w:val="20"/>
+          <w:szCs w:val="20"/>
         </w:rPr>
         <w:t xml:space="preserve"> </w:t>
       </w:r>
@@ -446,8 +545,8 @@
           <w:rFonts w:ascii="Calibri" w:hAnsi="Calibri" w:cs="Calibri"/>
           <w:bCs/>
           <w:color w:val="000000"/>
-          <w:sz w:val="22"/>
-          <w:szCs w:val="22"/>
+          <w:sz w:val="20"/>
+          <w:szCs w:val="20"/>
         </w:rPr>
         <w:t>Scrapping</w:t>
       </w:r>
@@ -470,17 +569,17 @@
           <w:rFonts w:ascii="Calibri" w:hAnsi="Calibri" w:cs="Calibri"/>
           <w:b/>
           <w:color w:val="000000"/>
-          <w:sz w:val="22"/>
-          <w:szCs w:val="22"/>
-        </w:rPr>
-      </w:pPr>
-      <w:r>
-        <w:rPr>
-          <w:rFonts w:ascii="Calibri" w:hAnsi="Calibri" w:cs="Calibri"/>
-          <w:b/>
-          <w:color w:val="000000"/>
-          <w:sz w:val="22"/>
-          <w:szCs w:val="22"/>
+          <w:sz w:val="20"/>
+          <w:szCs w:val="20"/>
+        </w:rPr>
+      </w:pPr>
+      <w:r>
+        <w:rPr>
+          <w:rFonts w:ascii="Calibri" w:hAnsi="Calibri" w:cs="Calibri"/>
+          <w:b/>
+          <w:color w:val="000000"/>
+          <w:sz w:val="20"/>
+          <w:szCs w:val="20"/>
         </w:rPr>
         <w:t xml:space="preserve">Database: </w:t>
       </w:r>
@@ -488,8 +587,8 @@
         <w:rPr>
           <w:rFonts w:ascii="Calibri" w:hAnsi="Calibri" w:cs="Calibri"/>
           <w:color w:val="000000"/>
-          <w:sz w:val="22"/>
-          <w:szCs w:val="22"/>
+          <w:sz w:val="20"/>
+          <w:szCs w:val="20"/>
         </w:rPr>
         <w:t>SQL, MySQL</w:t>
       </w:r>
@@ -497,8 +596,8 @@
         <w:rPr>
           <w:rFonts w:ascii="Calibri" w:hAnsi="Calibri" w:cs="Calibri"/>
           <w:color w:val="000000"/>
-          <w:sz w:val="22"/>
-          <w:szCs w:val="22"/>
+          <w:sz w:val="20"/>
+          <w:szCs w:val="20"/>
         </w:rPr>
         <w:t>, DBMS</w:t>
       </w:r>
@@ -521,18 +620,18 @@
           <w:rFonts w:ascii="Calibri" w:hAnsi="Calibri" w:cs="Calibri"/>
           <w:bCs/>
           <w:color w:val="000000"/>
-          <w:sz w:val="22"/>
-          <w:szCs w:val="22"/>
-        </w:rPr>
-      </w:pPr>
-      <w:r>
-        <w:rPr>
-          <w:rFonts w:ascii="Calibri" w:hAnsi="Calibri" w:cs="Calibri"/>
-          <w:b/>
-          <w:bCs/>
-          <w:color w:val="000000"/>
-          <w:sz w:val="22"/>
-          <w:szCs w:val="22"/>
+          <w:sz w:val="20"/>
+          <w:szCs w:val="20"/>
+        </w:rPr>
+      </w:pPr>
+      <w:r>
+        <w:rPr>
+          <w:rFonts w:ascii="Calibri" w:hAnsi="Calibri" w:cs="Calibri"/>
+          <w:b/>
+          <w:bCs/>
+          <w:color w:val="000000"/>
+          <w:sz w:val="20"/>
+          <w:szCs w:val="20"/>
         </w:rPr>
         <w:t>Cloud &amp; Tools:</w:t>
       </w:r>
@@ -541,8 +640,8 @@
           <w:rFonts w:ascii="Calibri" w:hAnsi="Calibri" w:cs="Calibri"/>
           <w:b/>
           <w:color w:val="000000"/>
-          <w:sz w:val="22"/>
-          <w:szCs w:val="22"/>
+          <w:sz w:val="20"/>
+          <w:szCs w:val="20"/>
         </w:rPr>
         <w:t xml:space="preserve"> </w:t>
       </w:r>
@@ -551,8 +650,8 @@
           <w:rFonts w:ascii="Calibri" w:hAnsi="Calibri" w:cs="Calibri"/>
           <w:bCs/>
           <w:color w:val="000000"/>
-          <w:sz w:val="22"/>
-          <w:szCs w:val="22"/>
+          <w:sz w:val="20"/>
+          <w:szCs w:val="20"/>
         </w:rPr>
         <w:t>AWS, Microsoft Azure Fundamentals, Git, GitHub, Version Control Systems, VS Code</w:t>
       </w:r>
@@ -575,18 +674,18 @@
           <w:rFonts w:ascii="Calibri" w:hAnsi="Calibri" w:cs="Calibri"/>
           <w:b/>
           <w:color w:val="000000"/>
-          <w:sz w:val="22"/>
-          <w:szCs w:val="22"/>
-        </w:rPr>
-      </w:pPr>
-      <w:r>
-        <w:rPr>
-          <w:rFonts w:ascii="Calibri" w:hAnsi="Calibri" w:cs="Calibri"/>
-          <w:b/>
-          <w:bCs/>
-          <w:color w:val="000000"/>
-          <w:sz w:val="22"/>
-          <w:szCs w:val="22"/>
+          <w:sz w:val="20"/>
+          <w:szCs w:val="20"/>
+        </w:rPr>
+      </w:pPr>
+      <w:r>
+        <w:rPr>
+          <w:rFonts w:ascii="Calibri" w:hAnsi="Calibri" w:cs="Calibri"/>
+          <w:b/>
+          <w:bCs/>
+          <w:color w:val="000000"/>
+          <w:sz w:val="20"/>
+          <w:szCs w:val="20"/>
         </w:rPr>
         <w:t>Software Engineering Concepts:</w:t>
       </w:r>
@@ -595,8 +694,8 @@
           <w:rFonts w:ascii="Calibri" w:hAnsi="Calibri" w:cs="Calibri"/>
           <w:bCs/>
           <w:color w:val="000000"/>
-          <w:sz w:val="22"/>
-          <w:szCs w:val="22"/>
+          <w:sz w:val="20"/>
+          <w:szCs w:val="20"/>
         </w:rPr>
         <w:t xml:space="preserve"> </w:t>
       </w:r>
@@ -605,8 +704,8 @@
           <w:rFonts w:ascii="Calibri" w:hAnsi="Calibri" w:cs="Calibri"/>
           <w:bCs/>
           <w:color w:val="000000"/>
-          <w:sz w:val="22"/>
-          <w:szCs w:val="22"/>
+          <w:sz w:val="20"/>
+          <w:szCs w:val="20"/>
         </w:rPr>
         <w:t xml:space="preserve">OOP, OOAD, MVC, SDLC, Agile/Scrum, Software Design Patterns, CI/CD, </w:t>
       </w:r>
@@ -626,17 +725,17 @@
           <w:rFonts w:ascii="Calibri" w:hAnsi="Calibri" w:cs="Calibri"/>
           <w:b/>
           <w:color w:val="000000"/>
-          <w:sz w:val="22"/>
-          <w:szCs w:val="22"/>
-        </w:rPr>
-      </w:pPr>
-      <w:r>
-        <w:rPr>
-          <w:rFonts w:ascii="Calibri" w:hAnsi="Calibri" w:cs="Calibri"/>
-          <w:bCs/>
-          <w:color w:val="000000"/>
-          <w:sz w:val="22"/>
-          <w:szCs w:val="22"/>
+          <w:sz w:val="20"/>
+          <w:szCs w:val="20"/>
+        </w:rPr>
+      </w:pPr>
+      <w:r>
+        <w:rPr>
+          <w:rFonts w:ascii="Calibri" w:hAnsi="Calibri" w:cs="Calibri"/>
+          <w:bCs/>
+          <w:color w:val="000000"/>
+          <w:sz w:val="20"/>
+          <w:szCs w:val="20"/>
         </w:rPr>
         <w:t>RESTful API Development &amp; Integration, Scalable</w:t>
       </w:r>
@@ -645,8 +744,8 @@
           <w:rFonts w:ascii="Calibri" w:hAnsi="Calibri" w:cs="Calibri"/>
           <w:bCs/>
           <w:color w:val="000000"/>
-          <w:sz w:val="22"/>
-          <w:szCs w:val="22"/>
+          <w:sz w:val="20"/>
+          <w:szCs w:val="20"/>
         </w:rPr>
         <w:t xml:space="preserve">, </w:t>
       </w:r>
@@ -655,8 +754,8 @@
           <w:rFonts w:ascii="Calibri" w:hAnsi="Calibri" w:cs="Calibri"/>
           <w:bCs/>
           <w:color w:val="000000"/>
-          <w:sz w:val="22"/>
-          <w:szCs w:val="22"/>
+          <w:sz w:val="20"/>
+          <w:szCs w:val="20"/>
         </w:rPr>
         <w:t>Maintainability, Performance Optimization</w:t>
       </w:r>
@@ -679,18 +778,18 @@
           <w:rFonts w:ascii="Calibri" w:hAnsi="Calibri" w:cs="Calibri"/>
           <w:bCs/>
           <w:color w:val="000000"/>
-          <w:sz w:val="22"/>
-          <w:szCs w:val="22"/>
-        </w:rPr>
-      </w:pPr>
-      <w:r>
-        <w:rPr>
-          <w:rFonts w:ascii="Calibri" w:hAnsi="Calibri" w:cs="Calibri"/>
-          <w:b/>
-          <w:bCs/>
-          <w:color w:val="000000"/>
-          <w:sz w:val="22"/>
-          <w:szCs w:val="22"/>
+          <w:sz w:val="20"/>
+          <w:szCs w:val="20"/>
+        </w:rPr>
+      </w:pPr>
+      <w:r>
+        <w:rPr>
+          <w:rFonts w:ascii="Calibri" w:hAnsi="Calibri" w:cs="Calibri"/>
+          <w:b/>
+          <w:bCs/>
+          <w:color w:val="000000"/>
+          <w:sz w:val="20"/>
+          <w:szCs w:val="20"/>
         </w:rPr>
         <w:t>Testing &amp; Debugging:</w:t>
       </w:r>
@@ -699,8 +798,8 @@
           <w:rFonts w:ascii="Calibri" w:hAnsi="Calibri" w:cs="Calibri"/>
           <w:b/>
           <w:color w:val="000000"/>
-          <w:sz w:val="22"/>
-          <w:szCs w:val="22"/>
+          <w:sz w:val="20"/>
+          <w:szCs w:val="20"/>
         </w:rPr>
         <w:t xml:space="preserve"> </w:t>
       </w:r>
@@ -709,8 +808,8 @@
           <w:rFonts w:ascii="Calibri" w:hAnsi="Calibri" w:cs="Calibri"/>
           <w:bCs/>
           <w:color w:val="000000"/>
-          <w:sz w:val="22"/>
-          <w:szCs w:val="22"/>
+          <w:sz w:val="20"/>
+          <w:szCs w:val="20"/>
         </w:rPr>
         <w:t>Unit Testing, Troubleshooti</w:t>
       </w:r>
@@ -719,8 +818,8 @@
           <w:rFonts w:ascii="Calibri" w:hAnsi="Calibri" w:cs="Calibri"/>
           <w:bCs/>
           <w:color w:val="000000"/>
-          <w:sz w:val="22"/>
-          <w:szCs w:val="22"/>
+          <w:sz w:val="20"/>
+          <w:szCs w:val="20"/>
         </w:rPr>
         <w:t>ng</w:t>
       </w:r>
@@ -729,8 +828,8 @@
           <w:rFonts w:ascii="Calibri" w:hAnsi="Calibri" w:cs="Calibri"/>
           <w:bCs/>
           <w:color w:val="000000"/>
-          <w:sz w:val="22"/>
-          <w:szCs w:val="22"/>
+          <w:sz w:val="20"/>
+          <w:szCs w:val="20"/>
         </w:rPr>
         <w:t>, Quality Assurance Practices, CI/CD pipelines</w:t>
       </w:r>
@@ -753,18 +852,18 @@
           <w:rFonts w:ascii="Calibri" w:hAnsi="Calibri" w:cs="Calibri"/>
           <w:b/>
           <w:color w:val="000000"/>
-          <w:sz w:val="22"/>
-          <w:szCs w:val="22"/>
-        </w:rPr>
-      </w:pPr>
-      <w:r>
-        <w:rPr>
-          <w:rFonts w:ascii="Calibri" w:hAnsi="Calibri" w:cs="Calibri"/>
-          <w:b/>
-          <w:bCs/>
-          <w:color w:val="000000"/>
-          <w:sz w:val="22"/>
-          <w:szCs w:val="22"/>
+          <w:sz w:val="20"/>
+          <w:szCs w:val="20"/>
+        </w:rPr>
+      </w:pPr>
+      <w:r>
+        <w:rPr>
+          <w:rFonts w:ascii="Calibri" w:hAnsi="Calibri" w:cs="Calibri"/>
+          <w:b/>
+          <w:bCs/>
+          <w:color w:val="000000"/>
+          <w:sz w:val="20"/>
+          <w:szCs w:val="20"/>
         </w:rPr>
         <w:t>Soft Skills:</w:t>
       </w:r>
@@ -774,8 +873,8 @@
           <w:b/>
           <w:bCs/>
           <w:color w:val="000000"/>
-          <w:sz w:val="22"/>
-          <w:szCs w:val="22"/>
+          <w:sz w:val="20"/>
+          <w:szCs w:val="20"/>
         </w:rPr>
         <w:t xml:space="preserve"> </w:t>
       </w:r>
@@ -783,8 +882,8 @@
         <w:rPr>
           <w:rFonts w:ascii="Calibri" w:hAnsi="Calibri" w:cs="Calibri"/>
           <w:color w:val="000000"/>
-          <w:sz w:val="22"/>
-          <w:szCs w:val="22"/>
+          <w:sz w:val="20"/>
+          <w:szCs w:val="20"/>
         </w:rPr>
         <w:t>DSA</w:t>
       </w:r>
@@ -793,8 +892,8 @@
           <w:rFonts w:ascii="Calibri" w:hAnsi="Calibri" w:cs="Calibri"/>
           <w:bCs/>
           <w:color w:val="000000"/>
-          <w:sz w:val="22"/>
-          <w:szCs w:val="22"/>
+          <w:sz w:val="20"/>
+          <w:szCs w:val="20"/>
         </w:rPr>
         <w:t xml:space="preserve"> </w:t>
       </w:r>
@@ -803,8 +902,8 @@
           <w:rFonts w:ascii="Calibri" w:hAnsi="Calibri" w:cs="Calibri"/>
           <w:bCs/>
           <w:color w:val="000000"/>
-          <w:sz w:val="22"/>
-          <w:szCs w:val="22"/>
+          <w:sz w:val="20"/>
+          <w:szCs w:val="20"/>
         </w:rPr>
         <w:t>Problem-Solving, Analytical Thinking, Team Collaboration, Time Management, Communication</w:t>
       </w:r>
@@ -860,89 +959,89 @@
         <w:jc w:val="both"/>
         <w:rPr>
           <w:rFonts w:ascii="Calibri" w:hAnsi="Calibri" w:cs="Calibri"/>
-          <w:sz w:val="22"/>
-          <w:szCs w:val="22"/>
-        </w:rPr>
-      </w:pPr>
-      <w:r>
-        <w:rPr>
-          <w:rFonts w:ascii="Calibri" w:hAnsi="Calibri" w:cs="Calibri"/>
-          <w:b/>
-          <w:bCs/>
-          <w:sz w:val="22"/>
-          <w:szCs w:val="22"/>
+          <w:sz w:val="20"/>
+          <w:szCs w:val="20"/>
+        </w:rPr>
+      </w:pPr>
+      <w:r>
+        <w:rPr>
+          <w:rFonts w:ascii="Calibri" w:hAnsi="Calibri" w:cs="Calibri"/>
+          <w:b/>
+          <w:bCs/>
+          <w:sz w:val="20"/>
+          <w:szCs w:val="20"/>
         </w:rPr>
         <w:t>Full Stack Developer Intern</w:t>
       </w:r>
       <w:r>
         <w:rPr>
           <w:rFonts w:ascii="Calibri" w:hAnsi="Calibri" w:cs="Calibri"/>
-          <w:sz w:val="22"/>
-          <w:szCs w:val="22"/>
+          <w:sz w:val="20"/>
+          <w:szCs w:val="20"/>
         </w:rPr>
         <w:t xml:space="preserve"> | Webtech Software Solutions – Bangalore |</w:t>
       </w:r>
       <w:r>
         <w:rPr>
           <w:rFonts w:ascii="Calibri" w:hAnsi="Calibri" w:cs="Calibri"/>
-          <w:sz w:val="22"/>
-          <w:szCs w:val="22"/>
+          <w:sz w:val="20"/>
+          <w:szCs w:val="20"/>
         </w:rPr>
         <w:t xml:space="preserve">         </w:t>
       </w:r>
       <w:r>
         <w:rPr>
           <w:rFonts w:ascii="Calibri" w:hAnsi="Calibri" w:cs="Calibri"/>
-          <w:sz w:val="22"/>
-          <w:szCs w:val="22"/>
+          <w:sz w:val="20"/>
+          <w:szCs w:val="20"/>
         </w:rPr>
         <w:t xml:space="preserve"> </w:t>
       </w:r>
       <w:r>
         <w:rPr>
           <w:rFonts w:ascii="Calibri" w:hAnsi="Calibri" w:cs="Calibri"/>
-          <w:sz w:val="22"/>
-          <w:szCs w:val="22"/>
+          <w:sz w:val="20"/>
+          <w:szCs w:val="20"/>
         </w:rPr>
         <w:t xml:space="preserve">   </w:t>
       </w:r>
       <w:r>
         <w:rPr>
           <w:rFonts w:ascii="Calibri" w:hAnsi="Calibri" w:cs="Calibri"/>
-          <w:sz w:val="22"/>
-          <w:szCs w:val="22"/>
+          <w:sz w:val="20"/>
+          <w:szCs w:val="20"/>
         </w:rPr>
         <w:t xml:space="preserve">     </w:t>
       </w:r>
       <w:r>
         <w:rPr>
           <w:rFonts w:ascii="Calibri" w:hAnsi="Calibri" w:cs="Calibri"/>
-          <w:sz w:val="22"/>
-          <w:szCs w:val="22"/>
+          <w:sz w:val="20"/>
+          <w:szCs w:val="20"/>
         </w:rPr>
         <w:t xml:space="preserve"> </w:t>
       </w:r>
       <w:r>
         <w:rPr>
           <w:rFonts w:ascii="Calibri" w:hAnsi="Calibri" w:cs="Calibri"/>
-          <w:sz w:val="22"/>
-          <w:szCs w:val="22"/>
+          <w:sz w:val="20"/>
+          <w:szCs w:val="20"/>
         </w:rPr>
         <w:t>(Dec 2024 – Mar</w:t>
       </w:r>
       <w:r>
         <w:rPr>
           <w:rFonts w:ascii="Calibri" w:hAnsi="Calibri" w:cs="Calibri"/>
-          <w:sz w:val="22"/>
-          <w:szCs w:val="22"/>
+          <w:sz w:val="20"/>
+          <w:szCs w:val="20"/>
         </w:rPr>
         <w:t xml:space="preserve"> </w:t>
       </w:r>
       <w:r>
         <w:rPr>
           <w:rFonts w:ascii="Calibri" w:hAnsi="Calibri" w:cs="Calibri"/>
-          <w:sz w:val="22"/>
-          <w:szCs w:val="22"/>
+          <w:sz w:val="20"/>
+          <w:szCs w:val="20"/>
         </w:rPr>
         <w:t>2025)</w:t>
       </w:r>
@@ -964,15 +1063,15 @@
         <w:jc w:val="both"/>
         <w:rPr>
           <w:rFonts w:ascii="Calibri" w:hAnsi="Calibri" w:cs="Calibri"/>
-          <w:sz w:val="22"/>
-          <w:szCs w:val="22"/>
-        </w:rPr>
-      </w:pPr>
-      <w:r>
-        <w:rPr>
-          <w:rFonts w:ascii="Calibri" w:hAnsi="Calibri" w:cs="Calibri"/>
-          <w:sz w:val="22"/>
-          <w:szCs w:val="22"/>
+          <w:sz w:val="20"/>
+          <w:szCs w:val="20"/>
+        </w:rPr>
+      </w:pPr>
+      <w:r>
+        <w:rPr>
+          <w:rFonts w:ascii="Calibri" w:hAnsi="Calibri" w:cs="Calibri"/>
+          <w:sz w:val="20"/>
+          <w:szCs w:val="20"/>
         </w:rPr>
         <w:t xml:space="preserve">Developed and deployed </w:t>
       </w:r>
@@ -981,16 +1080,16 @@
           <w:rFonts w:ascii="Calibri" w:hAnsi="Calibri" w:cs="Calibri"/>
           <w:b/>
           <w:bCs/>
-          <w:sz w:val="22"/>
-          <w:szCs w:val="22"/>
+          <w:sz w:val="20"/>
+          <w:szCs w:val="20"/>
         </w:rPr>
         <w:t>RESTful APIs</w:t>
       </w:r>
       <w:r>
         <w:rPr>
           <w:rFonts w:ascii="Calibri" w:hAnsi="Calibri" w:cs="Calibri"/>
-          <w:sz w:val="22"/>
-          <w:szCs w:val="22"/>
+          <w:sz w:val="20"/>
+          <w:szCs w:val="20"/>
         </w:rPr>
         <w:t xml:space="preserve"> and dynamic web pages using </w:t>
       </w:r>
@@ -999,16 +1098,16 @@
           <w:rFonts w:ascii="Calibri" w:hAnsi="Calibri" w:cs="Calibri"/>
           <w:b/>
           <w:bCs/>
-          <w:sz w:val="22"/>
-          <w:szCs w:val="22"/>
+          <w:sz w:val="20"/>
+          <w:szCs w:val="20"/>
         </w:rPr>
         <w:t>Python &amp; Django</w:t>
       </w:r>
       <w:r>
         <w:rPr>
           <w:rFonts w:ascii="Calibri" w:hAnsi="Calibri" w:cs="Calibri"/>
-          <w:sz w:val="22"/>
-          <w:szCs w:val="22"/>
+          <w:sz w:val="20"/>
+          <w:szCs w:val="20"/>
         </w:rPr>
         <w:t>.</w:t>
       </w:r>
@@ -1030,15 +1129,15 @@
         <w:jc w:val="both"/>
         <w:rPr>
           <w:rFonts w:ascii="Calibri" w:hAnsi="Calibri" w:cs="Calibri"/>
-          <w:sz w:val="22"/>
-          <w:szCs w:val="22"/>
-        </w:rPr>
-      </w:pPr>
-      <w:r>
-        <w:rPr>
-          <w:rFonts w:ascii="Calibri" w:hAnsi="Calibri" w:cs="Calibri"/>
-          <w:sz w:val="22"/>
-          <w:szCs w:val="22"/>
+          <w:sz w:val="20"/>
+          <w:szCs w:val="20"/>
+        </w:rPr>
+      </w:pPr>
+      <w:r>
+        <w:rPr>
+          <w:rFonts w:ascii="Calibri" w:hAnsi="Calibri" w:cs="Calibri"/>
+          <w:sz w:val="20"/>
+          <w:szCs w:val="20"/>
         </w:rPr>
         <w:t xml:space="preserve">Integrated </w:t>
       </w:r>
@@ -1047,16 +1146,16 @@
           <w:rFonts w:ascii="Calibri" w:hAnsi="Calibri" w:cs="Calibri"/>
           <w:b/>
           <w:bCs/>
-          <w:sz w:val="22"/>
-          <w:szCs w:val="22"/>
+          <w:sz w:val="20"/>
+          <w:szCs w:val="20"/>
         </w:rPr>
         <w:t>MySQL database</w:t>
       </w:r>
       <w:r>
         <w:rPr>
           <w:rFonts w:ascii="Calibri" w:hAnsi="Calibri" w:cs="Calibri"/>
-          <w:sz w:val="22"/>
-          <w:szCs w:val="22"/>
+          <w:sz w:val="20"/>
+          <w:szCs w:val="20"/>
         </w:rPr>
         <w:t xml:space="preserve"> and implemented </w:t>
       </w:r>
@@ -1065,16 +1164,16 @@
           <w:rFonts w:ascii="Calibri" w:hAnsi="Calibri" w:cs="Calibri"/>
           <w:b/>
           <w:bCs/>
-          <w:sz w:val="22"/>
-          <w:szCs w:val="22"/>
+          <w:sz w:val="20"/>
+          <w:szCs w:val="20"/>
         </w:rPr>
         <w:t>CRUD operations</w:t>
       </w:r>
       <w:r>
         <w:rPr>
           <w:rFonts w:ascii="Calibri" w:hAnsi="Calibri" w:cs="Calibri"/>
-          <w:sz w:val="22"/>
-          <w:szCs w:val="22"/>
+          <w:sz w:val="20"/>
+          <w:szCs w:val="20"/>
         </w:rPr>
         <w:t xml:space="preserve"> to improve scalability and maintainability. </w:t>
       </w:r>
@@ -1096,15 +1195,15 @@
         <w:jc w:val="both"/>
         <w:rPr>
           <w:rFonts w:ascii="Calibri" w:hAnsi="Calibri" w:cs="Calibri"/>
-          <w:sz w:val="22"/>
-          <w:szCs w:val="22"/>
-        </w:rPr>
-      </w:pPr>
-      <w:r>
-        <w:rPr>
-          <w:rFonts w:ascii="Calibri" w:hAnsi="Calibri" w:cs="Calibri"/>
-          <w:sz w:val="22"/>
-          <w:szCs w:val="22"/>
+          <w:sz w:val="20"/>
+          <w:szCs w:val="20"/>
+        </w:rPr>
+      </w:pPr>
+      <w:r>
+        <w:rPr>
+          <w:rFonts w:ascii="Calibri" w:hAnsi="Calibri" w:cs="Calibri"/>
+          <w:sz w:val="20"/>
+          <w:szCs w:val="20"/>
         </w:rPr>
         <w:t xml:space="preserve">Collaborated in an </w:t>
       </w:r>
@@ -1113,16 +1212,16 @@
           <w:rFonts w:ascii="Calibri" w:hAnsi="Calibri" w:cs="Calibri"/>
           <w:b/>
           <w:bCs/>
-          <w:sz w:val="22"/>
-          <w:szCs w:val="22"/>
+          <w:sz w:val="20"/>
+          <w:szCs w:val="20"/>
         </w:rPr>
         <w:t>Agile/Scrum environment</w:t>
       </w:r>
       <w:r>
         <w:rPr>
           <w:rFonts w:ascii="Calibri" w:hAnsi="Calibri" w:cs="Calibri"/>
-          <w:sz w:val="22"/>
-          <w:szCs w:val="22"/>
+          <w:sz w:val="20"/>
+          <w:szCs w:val="20"/>
         </w:rPr>
         <w:t xml:space="preserve"> with Git and version control systems.</w:t>
       </w:r>
@@ -1141,73 +1240,73 @@
           <w:rFonts w:ascii="Calibri" w:hAnsi="Calibri" w:cs="Calibri"/>
           <w:i/>
           <w:iCs/>
-          <w:sz w:val="22"/>
-          <w:szCs w:val="22"/>
-        </w:rPr>
-      </w:pPr>
-      <w:r>
-        <w:rPr>
-          <w:rFonts w:ascii="Calibri" w:hAnsi="Calibri" w:cs="Calibri"/>
-          <w:b/>
-          <w:bCs/>
-          <w:sz w:val="22"/>
-          <w:szCs w:val="22"/>
+          <w:sz w:val="20"/>
+          <w:szCs w:val="20"/>
+        </w:rPr>
+      </w:pPr>
+      <w:r>
+        <w:rPr>
+          <w:rFonts w:ascii="Calibri" w:hAnsi="Calibri" w:cs="Calibri"/>
+          <w:b/>
+          <w:bCs/>
+          <w:sz w:val="20"/>
+          <w:szCs w:val="20"/>
         </w:rPr>
         <w:t>AWS Cloud Intern</w:t>
       </w:r>
       <w:r>
         <w:rPr>
           <w:rFonts w:ascii="Calibri" w:hAnsi="Calibri" w:cs="Calibri"/>
-          <w:sz w:val="22"/>
-          <w:szCs w:val="22"/>
+          <w:sz w:val="20"/>
+          <w:szCs w:val="20"/>
         </w:rPr>
         <w:t xml:space="preserve"> | Assistive Infotech Pvt Ltd – Hyderabad | </w:t>
       </w:r>
       <w:r>
         <w:rPr>
           <w:rFonts w:ascii="Calibri" w:hAnsi="Calibri" w:cs="Calibri"/>
-          <w:sz w:val="22"/>
-          <w:szCs w:val="22"/>
+          <w:sz w:val="20"/>
+          <w:szCs w:val="20"/>
         </w:rPr>
         <w:t xml:space="preserve">                       </w:t>
       </w:r>
       <w:r>
         <w:rPr>
           <w:rFonts w:ascii="Calibri" w:hAnsi="Calibri" w:cs="Calibri"/>
-          <w:sz w:val="22"/>
-          <w:szCs w:val="22"/>
+          <w:sz w:val="20"/>
+          <w:szCs w:val="20"/>
         </w:rPr>
         <w:t xml:space="preserve">         </w:t>
       </w:r>
       <w:r>
         <w:rPr>
           <w:rFonts w:ascii="Calibri" w:hAnsi="Calibri" w:cs="Calibri"/>
-          <w:sz w:val="22"/>
-          <w:szCs w:val="22"/>
+          <w:sz w:val="20"/>
+          <w:szCs w:val="20"/>
         </w:rPr>
         <w:t xml:space="preserve">  </w:t>
       </w:r>
       <w:r>
         <w:rPr>
           <w:rFonts w:ascii="Calibri" w:hAnsi="Calibri" w:cs="Calibri"/>
-          <w:sz w:val="22"/>
-          <w:szCs w:val="22"/>
+          <w:sz w:val="20"/>
+          <w:szCs w:val="20"/>
         </w:rPr>
         <w:t xml:space="preserve">      </w:t>
       </w:r>
       <w:r>
         <w:rPr>
           <w:rFonts w:ascii="Calibri" w:hAnsi="Calibri" w:cs="Calibri"/>
-          <w:sz w:val="22"/>
-          <w:szCs w:val="22"/>
+          <w:sz w:val="20"/>
+          <w:szCs w:val="20"/>
         </w:rPr>
         <w:t>(Sep 2023 – Oct 2023)</w:t>
       </w:r>
       <w:r>
         <w:rPr>
           <w:rFonts w:ascii="Calibri" w:hAnsi="Calibri" w:cs="Calibri"/>
-          <w:sz w:val="22"/>
-          <w:szCs w:val="22"/>
+          <w:sz w:val="20"/>
+          <w:szCs w:val="20"/>
         </w:rPr>
         <w:t xml:space="preserve">          </w:t>
       </w:r>
@@ -1229,15 +1328,15 @@
         <w:jc w:val="both"/>
         <w:rPr>
           <w:rFonts w:ascii="Calibri" w:hAnsi="Calibri" w:cs="Calibri"/>
-          <w:sz w:val="22"/>
-          <w:szCs w:val="22"/>
-        </w:rPr>
-      </w:pPr>
-      <w:r>
-        <w:rPr>
-          <w:rFonts w:ascii="Calibri" w:hAnsi="Calibri" w:cs="Calibri"/>
-          <w:sz w:val="22"/>
-          <w:szCs w:val="22"/>
+          <w:sz w:val="20"/>
+          <w:szCs w:val="20"/>
+        </w:rPr>
+      </w:pPr>
+      <w:r>
+        <w:rPr>
+          <w:rFonts w:ascii="Calibri" w:hAnsi="Calibri" w:cs="Calibri"/>
+          <w:sz w:val="20"/>
+          <w:szCs w:val="20"/>
         </w:rPr>
         <w:t xml:space="preserve">Worked with </w:t>
       </w:r>
@@ -1246,16 +1345,16 @@
           <w:rFonts w:ascii="Calibri" w:hAnsi="Calibri" w:cs="Calibri"/>
           <w:b/>
           <w:bCs/>
-          <w:sz w:val="22"/>
-          <w:szCs w:val="22"/>
+          <w:sz w:val="20"/>
+          <w:szCs w:val="20"/>
         </w:rPr>
         <w:t>AWS services</w:t>
       </w:r>
       <w:r>
         <w:rPr>
           <w:rFonts w:ascii="Calibri" w:hAnsi="Calibri" w:cs="Calibri"/>
-          <w:sz w:val="22"/>
-          <w:szCs w:val="22"/>
+          <w:sz w:val="20"/>
+          <w:szCs w:val="20"/>
         </w:rPr>
         <w:t xml:space="preserve"> (EC2, S3, Lambda) for deployment and monitoring.</w:t>
       </w:r>
@@ -1277,15 +1376,15 @@
         <w:jc w:val="both"/>
         <w:rPr>
           <w:rFonts w:ascii="Calibri" w:hAnsi="Calibri" w:cs="Calibri"/>
-          <w:sz w:val="22"/>
-          <w:szCs w:val="22"/>
-        </w:rPr>
-      </w:pPr>
-      <w:r>
-        <w:rPr>
-          <w:rFonts w:ascii="Calibri" w:hAnsi="Calibri" w:cs="Calibri"/>
-          <w:sz w:val="22"/>
-          <w:szCs w:val="22"/>
+          <w:sz w:val="20"/>
+          <w:szCs w:val="20"/>
+        </w:rPr>
+      </w:pPr>
+      <w:r>
+        <w:rPr>
+          <w:rFonts w:ascii="Calibri" w:hAnsi="Calibri" w:cs="Calibri"/>
+          <w:sz w:val="20"/>
+          <w:szCs w:val="20"/>
         </w:rPr>
         <w:t xml:space="preserve">Assisted in </w:t>
       </w:r>
@@ -1294,16 +1393,16 @@
           <w:rFonts w:ascii="Calibri" w:hAnsi="Calibri" w:cs="Calibri"/>
           <w:b/>
           <w:bCs/>
-          <w:sz w:val="22"/>
-          <w:szCs w:val="22"/>
+          <w:sz w:val="20"/>
+          <w:szCs w:val="20"/>
         </w:rPr>
         <w:t>cloud automation, monitoring, and security basics</w:t>
       </w:r>
       <w:r>
         <w:rPr>
           <w:rFonts w:ascii="Calibri" w:hAnsi="Calibri" w:cs="Calibri"/>
-          <w:sz w:val="22"/>
-          <w:szCs w:val="22"/>
+          <w:sz w:val="20"/>
+          <w:szCs w:val="20"/>
         </w:rPr>
         <w:t>.</w:t>
       </w:r>
@@ -1325,15 +1424,15 @@
         <w:jc w:val="both"/>
         <w:rPr>
           <w:rFonts w:ascii="Calibri" w:hAnsi="Calibri" w:cs="Calibri"/>
-          <w:sz w:val="22"/>
-          <w:szCs w:val="22"/>
-        </w:rPr>
-      </w:pPr>
-      <w:r>
-        <w:rPr>
-          <w:rFonts w:ascii="Calibri" w:hAnsi="Calibri" w:cs="Calibri"/>
-          <w:sz w:val="22"/>
-          <w:szCs w:val="22"/>
+          <w:sz w:val="20"/>
+          <w:szCs w:val="20"/>
+        </w:rPr>
+      </w:pPr>
+      <w:r>
+        <w:rPr>
+          <w:rFonts w:ascii="Calibri" w:hAnsi="Calibri" w:cs="Calibri"/>
+          <w:sz w:val="20"/>
+          <w:szCs w:val="20"/>
         </w:rPr>
         <w:t xml:space="preserve">Gained exposure to </w:t>
       </w:r>
@@ -1342,16 +1441,16 @@
           <w:rFonts w:ascii="Calibri" w:hAnsi="Calibri" w:cs="Calibri"/>
           <w:b/>
           <w:bCs/>
-          <w:sz w:val="22"/>
-          <w:szCs w:val="22"/>
+          <w:sz w:val="20"/>
+          <w:szCs w:val="20"/>
         </w:rPr>
         <w:t>CI/CD pipeline integration</w:t>
       </w:r>
       <w:r>
         <w:rPr>
           <w:rFonts w:ascii="Calibri" w:hAnsi="Calibri" w:cs="Calibri"/>
-          <w:sz w:val="22"/>
-          <w:szCs w:val="22"/>
+          <w:sz w:val="20"/>
+          <w:szCs w:val="20"/>
         </w:rPr>
         <w:t xml:space="preserve"> and cloud deployment strategies.</w:t>
       </w:r>
@@ -1400,30 +1499,83 @@
           <w:rFonts w:ascii="Calibri" w:hAnsi="Calibri" w:cs="Calibri"/>
           <w:b/>
           <w:bCs/>
-          <w:sz w:val="22"/>
-          <w:szCs w:val="22"/>
-        </w:rPr>
-      </w:pPr>
-      <w:r>
-        <w:rPr>
-          <w:rFonts w:ascii="Calibri" w:hAnsi="Calibri" w:cs="Calibri"/>
-          <w:b/>
-          <w:bCs/>
-          <w:sz w:val="22"/>
-          <w:szCs w:val="22"/>
-        </w:rPr>
-        <w:t>Food Delivery Web Application (React.js, JavaScript, HTML, CSS)</w:t>
-      </w:r>
-      <w:r>
-        <w:rPr>
-          <w:rFonts w:ascii="Calibri" w:hAnsi="Calibri" w:cs="Calibri"/>
-          <w:b/>
-          <w:bCs/>
-          <w:sz w:val="22"/>
-          <w:szCs w:val="22"/>
-        </w:rPr>
-        <w:t xml:space="preserve"> </w:t>
-      </w:r>
+          <w:sz w:val="20"/>
+          <w:szCs w:val="20"/>
+        </w:rPr>
+      </w:pPr>
+      <w:r>
+        <w:rPr>
+          <w:rFonts w:ascii="Calibri" w:hAnsi="Calibri" w:cs="Calibri"/>
+          <w:b/>
+          <w:bCs/>
+          <w:sz w:val="20"/>
+          <w:szCs w:val="20"/>
+        </w:rPr>
+        <w:t>Portfolio</w:t>
+      </w:r>
+      <w:r>
+        <w:rPr>
+          <w:rFonts w:ascii="Calibri" w:hAnsi="Calibri" w:cs="Calibri"/>
+          <w:b/>
+          <w:bCs/>
+          <w:sz w:val="20"/>
+          <w:szCs w:val="20"/>
+        </w:rPr>
+        <w:t xml:space="preserve"> Website</w:t>
+      </w:r>
+      <w:r>
+        <w:rPr>
+          <w:rFonts w:ascii="Calibri" w:hAnsi="Calibri" w:cs="Calibri"/>
+          <w:b/>
+          <w:bCs/>
+          <w:sz w:val="20"/>
+          <w:szCs w:val="20"/>
+        </w:rPr>
+        <w:t xml:space="preserve"> (HTML, CSS</w:t>
+      </w:r>
+      <w:r>
+        <w:rPr>
+          <w:rFonts w:ascii="Calibri" w:hAnsi="Calibri" w:cs="Calibri"/>
+          <w:b/>
+          <w:bCs/>
+          <w:sz w:val="20"/>
+          <w:szCs w:val="20"/>
+        </w:rPr>
+        <w:t>, Bootstrap</w:t>
+      </w:r>
+      <w:r>
+        <w:rPr>
+          <w:rFonts w:ascii="Calibri" w:hAnsi="Calibri" w:cs="Calibri"/>
+          <w:b/>
+          <w:bCs/>
+          <w:sz w:val="20"/>
+          <w:szCs w:val="20"/>
+        </w:rPr>
+        <w:t xml:space="preserve">) </w:t>
+      </w:r>
+      <w:r>
+        <w:rPr>
+          <w:rFonts w:ascii="Calibri" w:hAnsi="Calibri" w:cs="Calibri"/>
+          <w:b/>
+          <w:bCs/>
+          <w:sz w:val="20"/>
+          <w:szCs w:val="20"/>
+        </w:rPr>
+        <w:t xml:space="preserve">                Link: </w:t>
+      </w:r>
+      <w:hyperlink r:id="rId9" w:history="1">
+        <w:r>
+          <w:rPr>
+            <w:rStyle w:val="Hyperlink"/>
+            <w:rFonts w:ascii="Calibri" w:hAnsi="Calibri" w:cs="Calibri"/>
+            <w:b/>
+            <w:bCs/>
+            <w:sz w:val="20"/>
+            <w:szCs w:val="20"/>
+          </w:rPr>
+          <w:t>https://my-portfolio-1gen.vercel.app/</w:t>
+        </w:r>
+      </w:hyperlink>
     </w:p>
     <w:p>
       <w:pPr>
@@ -1445,46 +1597,103 @@
           <w:rFonts w:ascii="Calibri" w:hAnsi="Calibri" w:cs="Calibri"/>
           <w:b/>
           <w:bCs/>
-          <w:sz w:val="22"/>
-          <w:szCs w:val="22"/>
-        </w:rPr>
-      </w:pPr>
-      <w:r>
-        <w:rPr>
-          <w:rFonts w:ascii="Calibri" w:hAnsi="Calibri" w:cs="Calibri"/>
-          <w:sz w:val="22"/>
-          <w:szCs w:val="22"/>
-        </w:rPr>
-        <w:t xml:space="preserve">Developed and developed a </w:t>
-      </w:r>
-      <w:r>
-        <w:rPr>
-          <w:rFonts w:ascii="Calibri" w:hAnsi="Calibri" w:cs="Calibri"/>
-          <w:b/>
-          <w:bCs/>
-          <w:sz w:val="22"/>
-          <w:szCs w:val="22"/>
-        </w:rPr>
-        <w:t>responsive, scalable UI</w:t>
-      </w:r>
-      <w:r>
-        <w:rPr>
-          <w:rFonts w:ascii="Calibri" w:hAnsi="Calibri" w:cs="Calibri"/>
-          <w:sz w:val="22"/>
-          <w:szCs w:val="22"/>
-        </w:rPr>
-        <w:t xml:space="preserve"> for restaurant exploration with </w:t>
-      </w:r>
-      <w:r>
-        <w:rPr>
-          <w:rFonts w:ascii="Calibri" w:hAnsi="Calibri" w:cs="Calibri"/>
-          <w:b/>
-          <w:bCs/>
-          <w:sz w:val="22"/>
-          <w:szCs w:val="22"/>
-        </w:rPr>
-        <w:t>real-time navigation.</w:t>
-      </w:r>
+          <w:sz w:val="20"/>
+          <w:szCs w:val="20"/>
+        </w:rPr>
+      </w:pPr>
+      <w:r>
+        <w:rPr>
+          <w:rFonts w:ascii="Calibri" w:hAnsi="Calibri" w:cs="Calibri"/>
+          <w:sz w:val="20"/>
+          <w:szCs w:val="20"/>
+        </w:rPr>
+        <w:t>Designed and developed a fully responsive personal portfolio using HTML, CSS, and Bootstrap to showcase projects, technical skills, and professional achievements. Integrated interactive sections for projects, contact information, and social media links to enhance user engagement.</w:t>
+      </w:r>
+    </w:p>
+    <w:p>
+      <w:pPr>
+        <w:pBdr>
+          <w:top w:val="nil"/>
+          <w:left w:val="nil"/>
+          <w:bottom w:val="nil"/>
+          <w:right w:val="nil"/>
+          <w:between w:val="nil"/>
+        </w:pBdr>
+        <w:spacing w:after="0" w:line="276" w:lineRule="auto"/>
+        <w:jc w:val="both"/>
+        <w:rPr>
+          <w:rFonts w:ascii="Calibri" w:hAnsi="Calibri" w:cs="Calibri"/>
+          <w:b/>
+          <w:bCs/>
+          <w:sz w:val="20"/>
+          <w:szCs w:val="20"/>
+        </w:rPr>
+      </w:pPr>
+      <w:r>
+        <w:rPr>
+          <w:rFonts w:ascii="Calibri" w:hAnsi="Calibri" w:cs="Calibri"/>
+          <w:b/>
+          <w:bCs/>
+          <w:sz w:val="20"/>
+          <w:szCs w:val="20"/>
+        </w:rPr>
+        <w:t xml:space="preserve">Food Delivery Web Application (React.js, JavaScript, HTML, </w:t>
+      </w:r>
+      <w:proofErr w:type="gramStart"/>
+      <w:r>
+        <w:rPr>
+          <w:rFonts w:ascii="Calibri" w:hAnsi="Calibri" w:cs="Calibri"/>
+          <w:b/>
+          <w:bCs/>
+          <w:sz w:val="20"/>
+          <w:szCs w:val="20"/>
+        </w:rPr>
+        <w:t>CSS)</w:t>
+      </w:r>
+      <w:r>
+        <w:rPr>
+          <w:rFonts w:ascii="Calibri" w:hAnsi="Calibri" w:cs="Calibri"/>
+          <w:b/>
+          <w:bCs/>
+          <w:sz w:val="20"/>
+          <w:szCs w:val="20"/>
+        </w:rPr>
+        <w:t xml:space="preserve"> </w:t>
+      </w:r>
+      <w:r>
+        <w:rPr>
+          <w:rFonts w:ascii="Calibri" w:hAnsi="Calibri" w:cs="Calibri"/>
+          <w:b/>
+          <w:bCs/>
+          <w:sz w:val="20"/>
+          <w:szCs w:val="20"/>
+        </w:rPr>
+        <w:t xml:space="preserve"> link</w:t>
+      </w:r>
+      <w:proofErr w:type="gramEnd"/>
+      <w:r>
+        <w:rPr>
+          <w:rFonts w:ascii="Calibri" w:hAnsi="Calibri" w:cs="Calibri"/>
+          <w:b/>
+          <w:bCs/>
+          <w:sz w:val="20"/>
+          <w:szCs w:val="20"/>
+        </w:rPr>
+        <w:t xml:space="preserve">: </w:t>
+      </w:r>
+      <w:hyperlink r:id="rId10" w:history="1">
+        <w:r>
+          <w:rPr>
+            <w:rStyle w:val="Hyperlink"/>
+            <w:rFonts w:ascii="Calibri" w:hAnsi="Calibri" w:cs="Calibri"/>
+            <w:b/>
+            <w:bCs/>
+            <w:sz w:val="20"/>
+            <w:szCs w:val="20"/>
+          </w:rPr>
+          <w:t>https://react-food-delivery-project.vercel.app/</w:t>
+        </w:r>
+      </w:hyperlink>
     </w:p>
     <w:p>
       <w:pPr>
@@ -1504,39 +1713,56 @@
         <w:jc w:val="both"/>
         <w:rPr>
           <w:rFonts w:ascii="Calibri" w:hAnsi="Calibri" w:cs="Calibri"/>
-          <w:sz w:val="22"/>
-          <w:szCs w:val="22"/>
-        </w:rPr>
-      </w:pPr>
-      <w:r>
-        <w:rPr>
-          <w:rFonts w:ascii="Calibri" w:hAnsi="Calibri" w:cs="Calibri"/>
-          <w:sz w:val="22"/>
-          <w:szCs w:val="22"/>
-        </w:rPr>
-        <w:t xml:space="preserve">Implemented </w:t>
-      </w:r>
-      <w:r>
-        <w:rPr>
-          <w:rFonts w:ascii="Calibri" w:hAnsi="Calibri" w:cs="Calibri"/>
-          <w:b/>
-          <w:bCs/>
-          <w:sz w:val="22"/>
-          <w:szCs w:val="22"/>
-        </w:rPr>
-        <w:t>REST API integration</w:t>
-      </w:r>
-      <w:r>
-        <w:rPr>
-          <w:rFonts w:ascii="Calibri" w:hAnsi="Calibri" w:cs="Calibri"/>
-          <w:sz w:val="22"/>
-          <w:szCs w:val="22"/>
-        </w:rPr>
-        <w:t>, optimized for fast load and performance.</w:t>
+          <w:b/>
+          <w:bCs/>
+          <w:sz w:val="20"/>
+          <w:szCs w:val="20"/>
+        </w:rPr>
+      </w:pPr>
+      <w:r>
+        <w:rPr>
+          <w:rFonts w:ascii="Calibri" w:hAnsi="Calibri" w:cs="Calibri"/>
+          <w:sz w:val="20"/>
+          <w:szCs w:val="20"/>
+        </w:rPr>
+        <w:t xml:space="preserve">Developed and developed a </w:t>
+      </w:r>
+      <w:r>
+        <w:rPr>
+          <w:rFonts w:ascii="Calibri" w:hAnsi="Calibri" w:cs="Calibri"/>
+          <w:b/>
+          <w:bCs/>
+          <w:sz w:val="20"/>
+          <w:szCs w:val="20"/>
+        </w:rPr>
+        <w:t>responsive, scalable UI</w:t>
+      </w:r>
+      <w:r>
+        <w:rPr>
+          <w:rFonts w:ascii="Calibri" w:hAnsi="Calibri" w:cs="Calibri"/>
+          <w:sz w:val="20"/>
+          <w:szCs w:val="20"/>
+        </w:rPr>
+        <w:t xml:space="preserve"> for restaurant exploration with </w:t>
+      </w:r>
+      <w:r>
+        <w:rPr>
+          <w:rFonts w:ascii="Calibri" w:hAnsi="Calibri" w:cs="Calibri"/>
+          <w:b/>
+          <w:bCs/>
+          <w:sz w:val="20"/>
+          <w:szCs w:val="20"/>
+        </w:rPr>
+        <w:t>real-time navigation.</w:t>
       </w:r>
     </w:p>
     <w:p>
       <w:pPr>
+        <w:pStyle w:val="ListParagraph"/>
+        <w:numPr>
+          <w:ilvl w:val="0"/>
+          <w:numId w:val="13"/>
+        </w:numPr>
         <w:pBdr>
           <w:top w:val="nil"/>
           <w:left w:val="nil"/>
@@ -1548,19 +1774,63 @@
         <w:jc w:val="both"/>
         <w:rPr>
           <w:rFonts w:ascii="Calibri" w:hAnsi="Calibri" w:cs="Calibri"/>
-          <w:b/>
-          <w:bCs/>
-          <w:sz w:val="22"/>
-          <w:szCs w:val="22"/>
-        </w:rPr>
-      </w:pPr>
-      <w:r>
-        <w:rPr>
-          <w:rFonts w:ascii="Calibri" w:hAnsi="Calibri" w:cs="Calibri"/>
-          <w:b/>
-          <w:bCs/>
-          <w:sz w:val="22"/>
-          <w:szCs w:val="22"/>
+          <w:sz w:val="20"/>
+          <w:szCs w:val="20"/>
+        </w:rPr>
+      </w:pPr>
+      <w:r>
+        <w:rPr>
+          <w:rFonts w:ascii="Calibri" w:hAnsi="Calibri" w:cs="Calibri"/>
+          <w:sz w:val="20"/>
+          <w:szCs w:val="20"/>
+        </w:rPr>
+        <w:t xml:space="preserve">Implemented </w:t>
+      </w:r>
+      <w:r>
+        <w:rPr>
+          <w:rFonts w:ascii="Calibri" w:hAnsi="Calibri" w:cs="Calibri"/>
+          <w:b/>
+          <w:bCs/>
+          <w:sz w:val="20"/>
+          <w:szCs w:val="20"/>
+        </w:rPr>
+        <w:t>REST API integration</w:t>
+      </w:r>
+      <w:r>
+        <w:rPr>
+          <w:rFonts w:ascii="Calibri" w:hAnsi="Calibri" w:cs="Calibri"/>
+          <w:sz w:val="20"/>
+          <w:szCs w:val="20"/>
+        </w:rPr>
+        <w:t>, optimized for fast load and performance.</w:t>
+      </w:r>
+    </w:p>
+    <w:p>
+      <w:pPr>
+        <w:pBdr>
+          <w:top w:val="nil"/>
+          <w:left w:val="nil"/>
+          <w:bottom w:val="nil"/>
+          <w:right w:val="nil"/>
+          <w:between w:val="nil"/>
+        </w:pBdr>
+        <w:spacing w:after="0" w:line="276" w:lineRule="auto"/>
+        <w:jc w:val="both"/>
+        <w:rPr>
+          <w:rFonts w:ascii="Calibri" w:hAnsi="Calibri" w:cs="Calibri"/>
+          <w:b/>
+          <w:bCs/>
+          <w:sz w:val="20"/>
+          <w:szCs w:val="20"/>
+        </w:rPr>
+      </w:pPr>
+      <w:r>
+        <w:rPr>
+          <w:rFonts w:ascii="Calibri" w:hAnsi="Calibri" w:cs="Calibri"/>
+          <w:b/>
+          <w:bCs/>
+          <w:sz w:val="20"/>
+          <w:szCs w:val="20"/>
         </w:rPr>
         <w:t>Employee Management System (Python, Django, MySQL)</w:t>
       </w:r>
@@ -1583,15 +1853,15 @@
         <w:jc w:val="both"/>
         <w:rPr>
           <w:rFonts w:ascii="Calibri" w:hAnsi="Calibri" w:cs="Calibri"/>
-          <w:sz w:val="22"/>
-          <w:szCs w:val="22"/>
-        </w:rPr>
-      </w:pPr>
-      <w:r>
-        <w:rPr>
-          <w:rFonts w:ascii="Calibri" w:hAnsi="Calibri" w:cs="Calibri"/>
-          <w:sz w:val="22"/>
-          <w:szCs w:val="22"/>
+          <w:sz w:val="20"/>
+          <w:szCs w:val="20"/>
+        </w:rPr>
+      </w:pPr>
+      <w:r>
+        <w:rPr>
+          <w:rFonts w:ascii="Calibri" w:hAnsi="Calibri" w:cs="Calibri"/>
+          <w:sz w:val="20"/>
+          <w:szCs w:val="20"/>
         </w:rPr>
         <w:t xml:space="preserve">Built </w:t>
       </w:r>
@@ -1600,16 +1870,16 @@
           <w:rFonts w:ascii="Calibri" w:hAnsi="Calibri" w:cs="Calibri"/>
           <w:b/>
           <w:bCs/>
-          <w:sz w:val="22"/>
-          <w:szCs w:val="22"/>
+          <w:sz w:val="20"/>
+          <w:szCs w:val="20"/>
         </w:rPr>
         <w:t>full-stack CRUD application</w:t>
       </w:r>
       <w:r>
         <w:rPr>
           <w:rFonts w:ascii="Calibri" w:hAnsi="Calibri" w:cs="Calibri"/>
-          <w:sz w:val="22"/>
-          <w:szCs w:val="22"/>
+          <w:sz w:val="20"/>
+          <w:szCs w:val="20"/>
         </w:rPr>
         <w:t xml:space="preserve"> with </w:t>
       </w:r>
@@ -1618,16 +1888,16 @@
           <w:rFonts w:ascii="Calibri" w:hAnsi="Calibri" w:cs="Calibri"/>
           <w:b/>
           <w:bCs/>
-          <w:sz w:val="22"/>
-          <w:szCs w:val="22"/>
+          <w:sz w:val="20"/>
+          <w:szCs w:val="20"/>
         </w:rPr>
         <w:t>role-based access</w:t>
       </w:r>
       <w:r>
         <w:rPr>
           <w:rFonts w:ascii="Calibri" w:hAnsi="Calibri" w:cs="Calibri"/>
-          <w:sz w:val="22"/>
-          <w:szCs w:val="22"/>
+          <w:sz w:val="20"/>
+          <w:szCs w:val="20"/>
         </w:rPr>
         <w:t xml:space="preserve"> and optimized database queries.</w:t>
       </w:r>
@@ -1650,15 +1920,15 @@
         <w:jc w:val="both"/>
         <w:rPr>
           <w:rFonts w:ascii="Calibri" w:hAnsi="Calibri" w:cs="Calibri"/>
-          <w:sz w:val="22"/>
-          <w:szCs w:val="22"/>
-        </w:rPr>
-      </w:pPr>
-      <w:r>
-        <w:rPr>
-          <w:rFonts w:ascii="Calibri" w:hAnsi="Calibri" w:cs="Calibri"/>
-          <w:sz w:val="22"/>
-          <w:szCs w:val="22"/>
+          <w:sz w:val="20"/>
+          <w:szCs w:val="20"/>
+        </w:rPr>
+      </w:pPr>
+      <w:r>
+        <w:rPr>
+          <w:rFonts w:ascii="Calibri" w:hAnsi="Calibri" w:cs="Calibri"/>
+          <w:sz w:val="20"/>
+          <w:szCs w:val="20"/>
         </w:rPr>
         <w:t xml:space="preserve">Applied </w:t>
       </w:r>
@@ -1667,16 +1937,16 @@
           <w:rFonts w:ascii="Calibri" w:hAnsi="Calibri" w:cs="Calibri"/>
           <w:b/>
           <w:bCs/>
-          <w:sz w:val="22"/>
-          <w:szCs w:val="22"/>
+          <w:sz w:val="20"/>
+          <w:szCs w:val="20"/>
         </w:rPr>
         <w:t>MVC and OOP</w:t>
       </w:r>
       <w:r>
         <w:rPr>
           <w:rFonts w:ascii="Calibri" w:hAnsi="Calibri" w:cs="Calibri"/>
-          <w:sz w:val="22"/>
-          <w:szCs w:val="22"/>
+          <w:sz w:val="20"/>
+          <w:szCs w:val="20"/>
         </w:rPr>
         <w:t xml:space="preserve"> </w:t>
       </w:r>
@@ -1685,16 +1955,16 @@
           <w:rFonts w:ascii="Calibri" w:hAnsi="Calibri" w:cs="Calibri"/>
           <w:b/>
           <w:bCs/>
-          <w:sz w:val="22"/>
-          <w:szCs w:val="22"/>
+          <w:sz w:val="20"/>
+          <w:szCs w:val="20"/>
         </w:rPr>
         <w:t>principles</w:t>
       </w:r>
       <w:r>
         <w:rPr>
           <w:rFonts w:ascii="Calibri" w:hAnsi="Calibri" w:cs="Calibri"/>
-          <w:sz w:val="22"/>
-          <w:szCs w:val="22"/>
+          <w:sz w:val="20"/>
+          <w:szCs w:val="20"/>
         </w:rPr>
         <w:t xml:space="preserve"> to enhance maintainability and scalability.</w:t>
       </w:r>
@@ -1714,17 +1984,17 @@
           <w:rFonts w:ascii="Calibri" w:hAnsi="Calibri" w:cs="Calibri"/>
           <w:b/>
           <w:bCs/>
-          <w:sz w:val="22"/>
-          <w:szCs w:val="22"/>
-        </w:rPr>
-      </w:pPr>
-      <w:r>
-        <w:rPr>
-          <w:rFonts w:ascii="Calibri" w:hAnsi="Calibri" w:cs="Calibri"/>
-          <w:b/>
-          <w:bCs/>
-          <w:sz w:val="22"/>
-          <w:szCs w:val="22"/>
+          <w:sz w:val="20"/>
+          <w:szCs w:val="20"/>
+        </w:rPr>
+      </w:pPr>
+      <w:r>
+        <w:rPr>
+          <w:rFonts w:ascii="Calibri" w:hAnsi="Calibri" w:cs="Calibri"/>
+          <w:b/>
+          <w:bCs/>
+          <w:sz w:val="20"/>
+          <w:szCs w:val="20"/>
         </w:rPr>
         <w:t>Agriculture Supply Chain Management (Blockchain, J</w:t>
       </w:r>
@@ -1733,8 +2003,8 @@
           <w:rFonts w:ascii="Calibri" w:hAnsi="Calibri" w:cs="Calibri"/>
           <w:b/>
           <w:bCs/>
-          <w:sz w:val="22"/>
-          <w:szCs w:val="22"/>
+          <w:sz w:val="20"/>
+          <w:szCs w:val="20"/>
         </w:rPr>
         <w:t>ava</w:t>
       </w:r>
@@ -1743,8 +2013,8 @@
           <w:rFonts w:ascii="Calibri" w:hAnsi="Calibri" w:cs="Calibri"/>
           <w:b/>
           <w:bCs/>
-          <w:sz w:val="22"/>
-          <w:szCs w:val="22"/>
+          <w:sz w:val="20"/>
+          <w:szCs w:val="20"/>
         </w:rPr>
         <w:t>, SHA Algorithm)</w:t>
       </w:r>
@@ -1767,15 +2037,15 @@
         <w:jc w:val="both"/>
         <w:rPr>
           <w:rFonts w:ascii="Calibri" w:hAnsi="Calibri" w:cs="Calibri"/>
-          <w:sz w:val="22"/>
-          <w:szCs w:val="22"/>
-        </w:rPr>
-      </w:pPr>
-      <w:r>
-        <w:rPr>
-          <w:rFonts w:ascii="Calibri" w:hAnsi="Calibri" w:cs="Calibri"/>
-          <w:sz w:val="22"/>
-          <w:szCs w:val="22"/>
+          <w:sz w:val="20"/>
+          <w:szCs w:val="20"/>
+        </w:rPr>
+      </w:pPr>
+      <w:r>
+        <w:rPr>
+          <w:rFonts w:ascii="Calibri" w:hAnsi="Calibri" w:cs="Calibri"/>
+          <w:sz w:val="20"/>
+          <w:szCs w:val="20"/>
         </w:rPr>
         <w:t xml:space="preserve">Implemented </w:t>
       </w:r>
@@ -1784,16 +2054,16 @@
           <w:rFonts w:ascii="Calibri" w:hAnsi="Calibri" w:cs="Calibri"/>
           <w:b/>
           <w:bCs/>
-          <w:sz w:val="22"/>
-          <w:szCs w:val="22"/>
+          <w:sz w:val="20"/>
+          <w:szCs w:val="20"/>
         </w:rPr>
         <w:t>blockchain-based supply chain system</w:t>
       </w:r>
       <w:r>
         <w:rPr>
           <w:rFonts w:ascii="Calibri" w:hAnsi="Calibri" w:cs="Calibri"/>
-          <w:sz w:val="22"/>
-          <w:szCs w:val="22"/>
+          <w:sz w:val="20"/>
+          <w:szCs w:val="20"/>
         </w:rPr>
         <w:t xml:space="preserve"> using smart contracts for </w:t>
       </w:r>
@@ -1802,16 +2072,16 @@
           <w:rFonts w:ascii="Calibri" w:hAnsi="Calibri" w:cs="Calibri"/>
           <w:b/>
           <w:bCs/>
-          <w:sz w:val="22"/>
-          <w:szCs w:val="22"/>
+          <w:sz w:val="20"/>
+          <w:szCs w:val="20"/>
         </w:rPr>
         <w:t>secure, tamper-proof transactions</w:t>
       </w:r>
       <w:r>
         <w:rPr>
           <w:rFonts w:ascii="Calibri" w:hAnsi="Calibri" w:cs="Calibri"/>
-          <w:sz w:val="22"/>
-          <w:szCs w:val="22"/>
+          <w:sz w:val="20"/>
+          <w:szCs w:val="20"/>
         </w:rPr>
         <w:t>.</w:t>
       </w:r>
@@ -1834,15 +2104,15 @@
         <w:jc w:val="both"/>
         <w:rPr>
           <w:rFonts w:ascii="Calibri" w:hAnsi="Calibri" w:cs="Calibri"/>
-          <w:sz w:val="22"/>
-          <w:szCs w:val="22"/>
-        </w:rPr>
-      </w:pPr>
-      <w:r>
-        <w:rPr>
-          <w:rFonts w:ascii="Calibri" w:hAnsi="Calibri" w:cs="Calibri"/>
-          <w:sz w:val="22"/>
-          <w:szCs w:val="22"/>
+          <w:sz w:val="20"/>
+          <w:szCs w:val="20"/>
+        </w:rPr>
+      </w:pPr>
+      <w:r>
+        <w:rPr>
+          <w:rFonts w:ascii="Calibri" w:hAnsi="Calibri" w:cs="Calibri"/>
+          <w:sz w:val="20"/>
+          <w:szCs w:val="20"/>
         </w:rPr>
         <w:t xml:space="preserve">Focused on </w:t>
       </w:r>
@@ -1851,8 +2121,8 @@
           <w:rFonts w:ascii="Calibri" w:hAnsi="Calibri" w:cs="Calibri"/>
           <w:b/>
           <w:bCs/>
-          <w:sz w:val="22"/>
-          <w:szCs w:val="22"/>
+          <w:sz w:val="20"/>
+          <w:szCs w:val="20"/>
         </w:rPr>
         <w:t>system reliability, performance optimization, and data integrity</w:t>
       </w:r>
@@ -1902,18 +2172,18 @@
           <w:b/>
           <w:bCs/>
           <w:color w:val="000000"/>
-          <w:sz w:val="22"/>
-          <w:szCs w:val="22"/>
-        </w:rPr>
-      </w:pPr>
-      <w:r>
-        <w:rPr>
-          <w:rFonts w:ascii="Calibri" w:hAnsi="Calibri" w:cs="Calibri"/>
-          <w:b/>
-          <w:bCs/>
-          <w:color w:val="000000"/>
-          <w:sz w:val="22"/>
-          <w:szCs w:val="22"/>
+          <w:sz w:val="20"/>
+          <w:szCs w:val="20"/>
+        </w:rPr>
+      </w:pPr>
+      <w:r>
+        <w:rPr>
+          <w:rFonts w:ascii="Calibri" w:hAnsi="Calibri" w:cs="Calibri"/>
+          <w:b/>
+          <w:bCs/>
+          <w:color w:val="000000"/>
+          <w:sz w:val="20"/>
+          <w:szCs w:val="20"/>
         </w:rPr>
         <w:t>B. Tech in Computer Science and Engineering</w:t>
       </w:r>
@@ -1923,8 +2193,8 @@
           <w:b/>
           <w:bCs/>
           <w:color w:val="000000"/>
-          <w:sz w:val="22"/>
-          <w:szCs w:val="22"/>
+          <w:sz w:val="20"/>
+          <w:szCs w:val="20"/>
         </w:rPr>
         <w:t xml:space="preserve"> </w:t>
       </w:r>
@@ -1934,8 +2204,8 @@
           <w:b/>
           <w:bCs/>
           <w:color w:val="000000"/>
-          <w:sz w:val="22"/>
-          <w:szCs w:val="22"/>
+          <w:sz w:val="20"/>
+          <w:szCs w:val="20"/>
         </w:rPr>
         <w:t>(CSE)</w:t>
       </w:r>
@@ -1945,8 +2215,8 @@
           <w:b/>
           <w:bCs/>
           <w:color w:val="000000"/>
-          <w:sz w:val="22"/>
-          <w:szCs w:val="22"/>
+          <w:sz w:val="20"/>
+          <w:szCs w:val="20"/>
         </w:rPr>
         <w:t xml:space="preserve">                                    </w:t>
       </w:r>
@@ -1956,8 +2226,8 @@
           <w:b/>
           <w:bCs/>
           <w:color w:val="000000"/>
-          <w:sz w:val="22"/>
-          <w:szCs w:val="22"/>
+          <w:sz w:val="20"/>
+          <w:szCs w:val="20"/>
         </w:rPr>
         <w:t xml:space="preserve">      </w:t>
       </w:r>
@@ -1965,8 +2235,8 @@
         <w:rPr>
           <w:rFonts w:ascii="Calibri" w:hAnsi="Calibri" w:cs="Calibri"/>
           <w:color w:val="000000"/>
-          <w:sz w:val="22"/>
-          <w:szCs w:val="22"/>
+          <w:sz w:val="20"/>
+          <w:szCs w:val="20"/>
         </w:rPr>
         <w:t>(2020 – 2024)</w:t>
       </w:r>
@@ -1979,16 +2249,16 @@
           <w:i/>
           <w:iCs/>
           <w:color w:val="000000"/>
-          <w:sz w:val="22"/>
-          <w:szCs w:val="22"/>
-        </w:rPr>
-      </w:pPr>
-      <w:r>
-        <w:rPr>
-          <w:rFonts w:ascii="Calibri" w:hAnsi="Calibri" w:cs="Calibri"/>
-          <w:color w:val="000000"/>
-          <w:sz w:val="22"/>
-          <w:szCs w:val="22"/>
+          <w:sz w:val="20"/>
+          <w:szCs w:val="20"/>
+        </w:rPr>
+      </w:pPr>
+      <w:r>
+        <w:rPr>
+          <w:rFonts w:ascii="Calibri" w:hAnsi="Calibri" w:cs="Calibri"/>
+          <w:color w:val="000000"/>
+          <w:sz w:val="20"/>
+          <w:szCs w:val="20"/>
         </w:rPr>
         <w:t xml:space="preserve">                </w:t>
       </w:r>
@@ -1996,8 +2266,8 @@
         <w:rPr>
           <w:rFonts w:ascii="Calibri" w:hAnsi="Calibri" w:cs="Calibri"/>
           <w:color w:val="000000"/>
-          <w:sz w:val="22"/>
-          <w:szCs w:val="22"/>
+          <w:sz w:val="20"/>
+          <w:szCs w:val="20"/>
         </w:rPr>
         <w:t xml:space="preserve">Siddharth Institute of Engineering &amp; Technology, Puttur | CGPA: 7.2 | </w:t>
       </w:r>
@@ -2005,8 +2275,8 @@
         <w:rPr>
           <w:rFonts w:ascii="Calibri" w:hAnsi="Calibri" w:cs="Calibri"/>
           <w:color w:val="000000"/>
-          <w:sz w:val="22"/>
-          <w:szCs w:val="22"/>
+          <w:sz w:val="20"/>
+          <w:szCs w:val="20"/>
         </w:rPr>
         <w:t xml:space="preserve">             </w:t>
       </w:r>
@@ -2022,18 +2292,18 @@
         <w:rPr>
           <w:rFonts w:ascii="Calibri" w:hAnsi="Calibri" w:cs="Calibri"/>
           <w:color w:val="000000"/>
-          <w:sz w:val="22"/>
-          <w:szCs w:val="22"/>
-        </w:rPr>
-      </w:pPr>
-      <w:r>
-        <w:rPr>
-          <w:rFonts w:ascii="Calibri" w:hAnsi="Calibri" w:cs="Calibri"/>
-          <w:b/>
-          <w:bCs/>
-          <w:color w:val="000000"/>
-          <w:sz w:val="22"/>
-          <w:szCs w:val="22"/>
+          <w:sz w:val="20"/>
+          <w:szCs w:val="20"/>
+        </w:rPr>
+      </w:pPr>
+      <w:r>
+        <w:rPr>
+          <w:rFonts w:ascii="Calibri" w:hAnsi="Calibri" w:cs="Calibri"/>
+          <w:b/>
+          <w:bCs/>
+          <w:color w:val="000000"/>
+          <w:sz w:val="20"/>
+          <w:szCs w:val="20"/>
         </w:rPr>
         <w:t>Intermediate (MPC)</w:t>
       </w:r>
@@ -2041,8 +2311,8 @@
         <w:rPr>
           <w:rFonts w:ascii="Calibri" w:hAnsi="Calibri" w:cs="Calibri"/>
           <w:color w:val="000000"/>
-          <w:sz w:val="22"/>
-          <w:szCs w:val="22"/>
+          <w:sz w:val="20"/>
+          <w:szCs w:val="20"/>
         </w:rPr>
         <w:t xml:space="preserve"> | Sri Gayatri Junior College, Tirupati | CGPA: 9.6 |</w:t>
       </w:r>
@@ -2050,8 +2320,8 @@
         <w:rPr>
           <w:rFonts w:ascii="Calibri" w:hAnsi="Calibri" w:cs="Calibri"/>
           <w:color w:val="000000"/>
-          <w:sz w:val="22"/>
-          <w:szCs w:val="22"/>
+          <w:sz w:val="20"/>
+          <w:szCs w:val="20"/>
         </w:rPr>
         <w:t xml:space="preserve">   </w:t>
       </w:r>
@@ -2059,8 +2329,8 @@
         <w:rPr>
           <w:rFonts w:ascii="Calibri" w:hAnsi="Calibri" w:cs="Calibri"/>
           <w:color w:val="000000"/>
-          <w:sz w:val="22"/>
-          <w:szCs w:val="22"/>
+          <w:sz w:val="20"/>
+          <w:szCs w:val="20"/>
         </w:rPr>
         <w:t xml:space="preserve">      </w:t>
       </w:r>
@@ -2068,46 +2338,10 @@
         <w:rPr>
           <w:rFonts w:ascii="Calibri" w:hAnsi="Calibri" w:cs="Calibri"/>
           <w:color w:val="000000"/>
-          <w:sz w:val="22"/>
-          <w:szCs w:val="22"/>
-        </w:rPr>
-        <w:t>(20</w:t>
-      </w:r>
-      <w:r>
-        <w:rPr>
-          <w:rFonts w:ascii="Calibri" w:hAnsi="Calibri" w:cs="Calibri"/>
-          <w:color w:val="000000"/>
-          <w:sz w:val="22"/>
-          <w:szCs w:val="22"/>
-        </w:rPr>
-        <w:t>18</w:t>
-      </w:r>
-      <w:r>
-        <w:rPr>
-          <w:rFonts w:ascii="Calibri" w:hAnsi="Calibri" w:cs="Calibri"/>
-          <w:color w:val="000000"/>
-          <w:sz w:val="22"/>
-          <w:szCs w:val="22"/>
-        </w:rPr>
-        <w:t xml:space="preserve"> – 202</w:t>
-      </w:r>
-      <w:r>
-        <w:rPr>
-          <w:rFonts w:ascii="Calibri" w:hAnsi="Calibri" w:cs="Calibri"/>
-          <w:color w:val="000000"/>
-          <w:sz w:val="22"/>
-          <w:szCs w:val="22"/>
-        </w:rPr>
-        <w:t>0</w:t>
-      </w:r>
-      <w:r>
-        <w:rPr>
-          <w:rFonts w:ascii="Calibri" w:hAnsi="Calibri" w:cs="Calibri"/>
-          <w:color w:val="000000"/>
-          <w:sz w:val="22"/>
-          <w:szCs w:val="22"/>
-        </w:rPr>
-        <w:t>)</w:t>
+          <w:sz w:val="20"/>
+          <w:szCs w:val="20"/>
+        </w:rPr>
+        <w:t>(2018 – 2020)</w:t>
       </w:r>
     </w:p>
     <w:p>
@@ -2121,25 +2355,36 @@
         <w:rPr>
           <w:rFonts w:ascii="Calibri" w:hAnsi="Calibri" w:cs="Calibri"/>
           <w:color w:val="000000"/>
-          <w:sz w:val="22"/>
-          <w:szCs w:val="22"/>
-        </w:rPr>
-      </w:pPr>
-      <w:r>
-        <w:rPr>
-          <w:rFonts w:ascii="Calibri" w:hAnsi="Calibri" w:cs="Calibri"/>
-          <w:color w:val="000000"/>
-          <w:sz w:val="22"/>
-          <w:szCs w:val="22"/>
-        </w:rPr>
-        <w:t>High School (SSC) | AP Model School, Yerravaripalem | CGPA: 8.8 |</w:t>
-      </w:r>
-      <w:r>
-        <w:rPr>
-          <w:rFonts w:ascii="Calibri" w:hAnsi="Calibri" w:cs="Calibri"/>
-          <w:color w:val="000000"/>
-          <w:sz w:val="22"/>
-          <w:szCs w:val="22"/>
+          <w:sz w:val="20"/>
+          <w:szCs w:val="20"/>
+        </w:rPr>
+      </w:pPr>
+      <w:r>
+        <w:rPr>
+          <w:rFonts w:ascii="Calibri" w:hAnsi="Calibri" w:cs="Calibri"/>
+          <w:b/>
+          <w:bCs/>
+          <w:color w:val="000000"/>
+          <w:sz w:val="20"/>
+          <w:szCs w:val="20"/>
+        </w:rPr>
+        <w:t>High School</w:t>
+      </w:r>
+      <w:r>
+        <w:rPr>
+          <w:rFonts w:ascii="Calibri" w:hAnsi="Calibri" w:cs="Calibri"/>
+          <w:color w:val="000000"/>
+          <w:sz w:val="20"/>
+          <w:szCs w:val="20"/>
+        </w:rPr>
+        <w:t xml:space="preserve"> (SSC) | AP Model School, Yerravaripalem | CGPA: 8.8 |</w:t>
+      </w:r>
+      <w:r>
+        <w:rPr>
+          <w:rFonts w:ascii="Calibri" w:hAnsi="Calibri" w:cs="Calibri"/>
+          <w:color w:val="000000"/>
+          <w:sz w:val="20"/>
+          <w:szCs w:val="20"/>
         </w:rPr>
         <w:t xml:space="preserve">         </w:t>
       </w:r>
@@ -2147,8 +2392,8 @@
         <w:rPr>
           <w:rFonts w:ascii="Calibri" w:hAnsi="Calibri" w:cs="Calibri"/>
           <w:color w:val="000000"/>
-          <w:sz w:val="22"/>
-          <w:szCs w:val="22"/>
+          <w:sz w:val="20"/>
+          <w:szCs w:val="20"/>
         </w:rPr>
         <w:t xml:space="preserve">      </w:t>
       </w:r>
@@ -2156,28 +2401,10 @@
         <w:rPr>
           <w:rFonts w:ascii="Calibri" w:hAnsi="Calibri" w:cs="Calibri"/>
           <w:color w:val="000000"/>
-          <w:sz w:val="22"/>
-          <w:szCs w:val="22"/>
-        </w:rPr>
-        <w:t>(</w:t>
-      </w:r>
-      <w:r>
-        <w:rPr>
-          <w:rFonts w:ascii="Calibri" w:hAnsi="Calibri" w:cs="Calibri"/>
-          <w:color w:val="000000"/>
-          <w:sz w:val="22"/>
-          <w:szCs w:val="22"/>
-        </w:rPr>
-        <w:t>2018</w:t>
-      </w:r>
-      <w:r>
-        <w:rPr>
-          <w:rFonts w:ascii="Calibri" w:hAnsi="Calibri" w:cs="Calibri"/>
-          <w:color w:val="000000"/>
-          <w:sz w:val="22"/>
-          <w:szCs w:val="22"/>
-        </w:rPr>
-        <w:t>)</w:t>
+          <w:sz w:val="20"/>
+          <w:szCs w:val="20"/>
+        </w:rPr>
+        <w:t>(2018)</w:t>
       </w:r>
     </w:p>
     <w:p>
@@ -2241,16 +2468,16 @@
         <w:rPr>
           <w:rFonts w:ascii="Calibri" w:hAnsi="Calibri" w:cs="Calibri"/>
           <w:color w:val="000000"/>
-          <w:sz w:val="22"/>
-          <w:szCs w:val="22"/>
-        </w:rPr>
-      </w:pPr>
-      <w:r>
-        <w:rPr>
-          <w:rFonts w:ascii="Calibri" w:hAnsi="Calibri" w:cs="Calibri"/>
-          <w:color w:val="000000"/>
-          <w:sz w:val="22"/>
-          <w:szCs w:val="22"/>
+          <w:sz w:val="20"/>
+          <w:szCs w:val="20"/>
+        </w:rPr>
+      </w:pPr>
+      <w:r>
+        <w:rPr>
+          <w:rFonts w:ascii="Calibri" w:hAnsi="Calibri" w:cs="Calibri"/>
+          <w:color w:val="000000"/>
+          <w:sz w:val="20"/>
+          <w:szCs w:val="20"/>
         </w:rPr>
         <w:t>Full-Stack Python Development – Webtech Software Solutions (Bangalore)</w:t>
       </w:r>
@@ -2258,16 +2485,16 @@
         <w:rPr>
           <w:rFonts w:ascii="Calibri" w:hAnsi="Calibri" w:cs="Calibri"/>
           <w:color w:val="000000"/>
-          <w:sz w:val="22"/>
-          <w:szCs w:val="22"/>
+          <w:sz w:val="20"/>
+          <w:szCs w:val="20"/>
         </w:rPr>
         <w:t xml:space="preserve"> </w:t>
       </w:r>
       <w:r>
         <w:rPr>
           <w:rFonts w:ascii="Calibri" w:hAnsi="Calibri" w:cs="Calibri"/>
-          <w:sz w:val="22"/>
-          <w:szCs w:val="22"/>
+          <w:sz w:val="20"/>
+          <w:szCs w:val="20"/>
         </w:rPr>
         <w:t>(Dec 2024 – Mar 2025)</w:t>
       </w:r>
@@ -2291,16 +2518,16 @@
         <w:rPr>
           <w:rFonts w:ascii="Calibri" w:hAnsi="Calibri" w:cs="Calibri"/>
           <w:color w:val="000000"/>
-          <w:sz w:val="22"/>
-          <w:szCs w:val="22"/>
-        </w:rPr>
-      </w:pPr>
-      <w:r>
-        <w:rPr>
-          <w:rFonts w:ascii="Calibri" w:hAnsi="Calibri" w:cs="Calibri"/>
-          <w:color w:val="000000"/>
-          <w:sz w:val="22"/>
-          <w:szCs w:val="22"/>
+          <w:sz w:val="20"/>
+          <w:szCs w:val="20"/>
+        </w:rPr>
+      </w:pPr>
+      <w:r>
+        <w:rPr>
+          <w:rFonts w:ascii="Calibri" w:hAnsi="Calibri" w:cs="Calibri"/>
+          <w:color w:val="000000"/>
+          <w:sz w:val="20"/>
+          <w:szCs w:val="20"/>
         </w:rPr>
         <w:t>AWS Cloud Internship – Assistive Infotech Pvt Ltd (Hyderabad)</w:t>
       </w:r>
@@ -2308,80 +2535,32 @@
         <w:rPr>
           <w:rFonts w:ascii="Calibri" w:hAnsi="Calibri" w:cs="Calibri"/>
           <w:color w:val="000000"/>
-          <w:sz w:val="22"/>
-          <w:szCs w:val="22"/>
+          <w:sz w:val="20"/>
+          <w:szCs w:val="20"/>
         </w:rPr>
         <w:t xml:space="preserve">                       </w:t>
       </w:r>
       <w:r>
         <w:rPr>
           <w:rFonts w:ascii="Calibri" w:hAnsi="Calibri" w:cs="Calibri"/>
-          <w:sz w:val="22"/>
-          <w:szCs w:val="22"/>
-        </w:rPr>
-        <w:t>(</w:t>
-      </w:r>
-      <w:r>
-        <w:rPr>
-          <w:rFonts w:ascii="Calibri" w:hAnsi="Calibri" w:cs="Calibri"/>
-          <w:sz w:val="22"/>
-          <w:szCs w:val="22"/>
-        </w:rPr>
-        <w:t>Sep</w:t>
-      </w:r>
-      <w:r>
-        <w:rPr>
-          <w:rFonts w:ascii="Calibri" w:hAnsi="Calibri" w:cs="Calibri"/>
-          <w:sz w:val="22"/>
-          <w:szCs w:val="22"/>
-        </w:rPr>
-        <w:t xml:space="preserve"> 202</w:t>
-      </w:r>
-      <w:r>
-        <w:rPr>
-          <w:rFonts w:ascii="Calibri" w:hAnsi="Calibri" w:cs="Calibri"/>
-          <w:sz w:val="22"/>
-          <w:szCs w:val="22"/>
+          <w:sz w:val="20"/>
+          <w:szCs w:val="20"/>
+        </w:rPr>
+        <w:t>(Sep 2023 – Oct 202</w:t>
+      </w:r>
+      <w:r>
+        <w:rPr>
+          <w:rFonts w:ascii="Calibri" w:hAnsi="Calibri" w:cs="Calibri"/>
+          <w:sz w:val="20"/>
+          <w:szCs w:val="20"/>
         </w:rPr>
         <w:t>3</w:t>
       </w:r>
       <w:r>
         <w:rPr>
           <w:rFonts w:ascii="Calibri" w:hAnsi="Calibri" w:cs="Calibri"/>
-          <w:sz w:val="22"/>
-          <w:szCs w:val="22"/>
-        </w:rPr>
-        <w:t xml:space="preserve"> – </w:t>
-      </w:r>
-      <w:r>
-        <w:rPr>
-          <w:rFonts w:ascii="Calibri" w:hAnsi="Calibri" w:cs="Calibri"/>
-          <w:sz w:val="22"/>
-          <w:szCs w:val="22"/>
-        </w:rPr>
-        <w:t>Oct</w:t>
-      </w:r>
-      <w:r>
-        <w:rPr>
-          <w:rFonts w:ascii="Calibri" w:hAnsi="Calibri" w:cs="Calibri"/>
-          <w:sz w:val="22"/>
-          <w:szCs w:val="22"/>
-        </w:rPr>
-        <w:t xml:space="preserve"> 202</w:t>
-      </w:r>
-      <w:r>
-        <w:rPr>
-          <w:rFonts w:ascii="Calibri" w:hAnsi="Calibri" w:cs="Calibri"/>
-          <w:sz w:val="22"/>
-          <w:szCs w:val="22"/>
-        </w:rPr>
-        <w:t>3</w:t>
-      </w:r>
-      <w:r>
-        <w:rPr>
-          <w:rFonts w:ascii="Calibri" w:hAnsi="Calibri" w:cs="Calibri"/>
-          <w:sz w:val="22"/>
-          <w:szCs w:val="22"/>
+          <w:sz w:val="20"/>
+          <w:szCs w:val="20"/>
         </w:rPr>
         <w:t>)</w:t>
       </w:r>
@@ -2405,16 +2584,16 @@
         <w:rPr>
           <w:rFonts w:ascii="Calibri" w:hAnsi="Calibri" w:cs="Calibri"/>
           <w:color w:val="000000"/>
-          <w:sz w:val="22"/>
-          <w:szCs w:val="22"/>
-        </w:rPr>
-      </w:pPr>
-      <w:r>
-        <w:rPr>
-          <w:rFonts w:ascii="Calibri" w:hAnsi="Calibri" w:cs="Calibri"/>
-          <w:color w:val="000000"/>
-          <w:sz w:val="22"/>
-          <w:szCs w:val="22"/>
+          <w:sz w:val="20"/>
+          <w:szCs w:val="20"/>
+        </w:rPr>
+      </w:pPr>
+      <w:r>
+        <w:rPr>
+          <w:rFonts w:ascii="Calibri" w:hAnsi="Calibri" w:cs="Calibri"/>
+          <w:color w:val="000000"/>
+          <w:sz w:val="20"/>
+          <w:szCs w:val="20"/>
         </w:rPr>
         <w:t>Microsoft Certified – Azure Fundamentals</w:t>
       </w:r>
@@ -2440,7 +2619,7 @@
     </w:p>
     <w:sectPr>
       <w:pgSz w:w="11906" w:h="16838"/>
-      <w:pgMar w:top="567" w:right="454" w:bottom="57" w:left="454" w:header="709" w:footer="709" w:gutter="0"/>
+      <w:pgMar w:top="567" w:right="454" w:bottom="57" w:left="624" w:header="709" w:footer="709" w:gutter="0"/>
       <w:cols w:space="708"/>
       <w:docGrid w:linePitch="360"/>
     </w:sectPr>
@@ -5229,7 +5408,6 @@
     <w:next w:val="Normal"/>
     <w:link w:val="Heading2Char"/>
     <w:uiPriority w:val="9"/>
-    <w:semiHidden/>
     <w:unhideWhenUsed/>
     <w:qFormat/>
     <w:rsid w:val="00ED113C"/>
@@ -5252,7 +5430,6 @@
     <w:next w:val="Normal"/>
     <w:link w:val="Heading3Char"/>
     <w:uiPriority w:val="9"/>
-    <w:semiHidden/>
     <w:unhideWhenUsed/>
     <w:qFormat/>
     <w:rsid w:val="00ED113C"/>
@@ -5275,7 +5452,6 @@
     <w:next w:val="Normal"/>
     <w:link w:val="Heading4Char"/>
     <w:uiPriority w:val="9"/>
-    <w:semiHidden/>
     <w:unhideWhenUsed/>
     <w:qFormat/>
     <w:rsid w:val="00ED113C"/>
@@ -5446,7 +5622,6 @@
     <w:basedOn w:val="DefaultParagraphFont"/>
     <w:link w:val="Heading2"/>
     <w:uiPriority w:val="9"/>
-    <w:semiHidden/>
     <w:rsid w:val="00ED113C"/>
     <w:rPr>
       <w:rFonts w:asciiTheme="majorHAnsi" w:eastAsiaTheme="majorEastAsia" w:hAnsiTheme="majorHAnsi" w:cstheme="majorBidi"/>
@@ -5460,7 +5635,6 @@
     <w:basedOn w:val="DefaultParagraphFont"/>
     <w:link w:val="Heading3"/>
     <w:uiPriority w:val="9"/>
-    <w:semiHidden/>
     <w:rsid w:val="00ED113C"/>
     <w:rPr>
       <w:rFonts w:eastAsiaTheme="majorEastAsia" w:cstheme="majorBidi"/>
@@ -5474,7 +5648,6 @@
     <w:basedOn w:val="DefaultParagraphFont"/>
     <w:link w:val="Heading4"/>
     <w:uiPriority w:val="9"/>
-    <w:semiHidden/>
     <w:rsid w:val="00ED113C"/>
     <w:rPr>
       <w:rFonts w:eastAsiaTheme="majorEastAsia" w:cstheme="majorBidi"/>
@@ -5762,6 +5935,94 @@
       <w:b/>
       <w:bCs/>
     </w:rPr>
+  </w:style>
+  <w:style w:type="paragraph" w:styleId="List2">
+    <w:name w:val="List 2"/>
+    <w:basedOn w:val="Normal"/>
+    <w:uiPriority w:val="99"/>
+    <w:unhideWhenUsed/>
+    <w:rsid w:val="00EA7878"/>
+    <w:pPr>
+      <w:ind w:left="566" w:hanging="283"/>
+      <w:contextualSpacing/>
+    </w:pPr>
+  </w:style>
+  <w:style w:type="paragraph" w:styleId="BodyText">
+    <w:name w:val="Body Text"/>
+    <w:basedOn w:val="Normal"/>
+    <w:link w:val="BodyTextChar"/>
+    <w:uiPriority w:val="99"/>
+    <w:unhideWhenUsed/>
+    <w:rsid w:val="00EA7878"/>
+    <w:pPr>
+      <w:spacing w:after="120"/>
+    </w:pPr>
+  </w:style>
+  <w:style w:type="character" w:customStyle="1" w:styleId="BodyTextChar">
+    <w:name w:val="Body Text Char"/>
+    <w:basedOn w:val="DefaultParagraphFont"/>
+    <w:link w:val="BodyText"/>
+    <w:uiPriority w:val="99"/>
+    <w:rsid w:val="00EA7878"/>
+  </w:style>
+  <w:style w:type="paragraph" w:styleId="BodyTextFirstIndent">
+    <w:name w:val="Body Text First Indent"/>
+    <w:basedOn w:val="BodyText"/>
+    <w:link w:val="BodyTextFirstIndentChar"/>
+    <w:uiPriority w:val="99"/>
+    <w:unhideWhenUsed/>
+    <w:rsid w:val="00EA7878"/>
+    <w:pPr>
+      <w:spacing w:after="160"/>
+      <w:ind w:firstLine="360"/>
+    </w:pPr>
+  </w:style>
+  <w:style w:type="character" w:customStyle="1" w:styleId="BodyTextFirstIndentChar">
+    <w:name w:val="Body Text First Indent Char"/>
+    <w:basedOn w:val="BodyTextChar"/>
+    <w:link w:val="BodyTextFirstIndent"/>
+    <w:uiPriority w:val="99"/>
+    <w:rsid w:val="00EA7878"/>
+  </w:style>
+  <w:style w:type="paragraph" w:styleId="BodyTextIndent">
+    <w:name w:val="Body Text Indent"/>
+    <w:basedOn w:val="Normal"/>
+    <w:link w:val="BodyTextIndentChar"/>
+    <w:uiPriority w:val="99"/>
+    <w:semiHidden/>
+    <w:unhideWhenUsed/>
+    <w:rsid w:val="00EA7878"/>
+    <w:pPr>
+      <w:spacing w:after="120"/>
+      <w:ind w:left="283"/>
+    </w:pPr>
+  </w:style>
+  <w:style w:type="character" w:customStyle="1" w:styleId="BodyTextIndentChar">
+    <w:name w:val="Body Text Indent Char"/>
+    <w:basedOn w:val="DefaultParagraphFont"/>
+    <w:link w:val="BodyTextIndent"/>
+    <w:uiPriority w:val="99"/>
+    <w:semiHidden/>
+    <w:rsid w:val="00EA7878"/>
+  </w:style>
+  <w:style w:type="paragraph" w:styleId="BodyTextFirstIndent2">
+    <w:name w:val="Body Text First Indent 2"/>
+    <w:basedOn w:val="BodyTextIndent"/>
+    <w:link w:val="BodyTextFirstIndent2Char"/>
+    <w:uiPriority w:val="99"/>
+    <w:unhideWhenUsed/>
+    <w:rsid w:val="00EA7878"/>
+    <w:pPr>
+      <w:spacing w:after="160"/>
+      <w:ind w:left="360" w:firstLine="360"/>
+    </w:pPr>
+  </w:style>
+  <w:style w:type="character" w:customStyle="1" w:styleId="BodyTextFirstIndent2Char">
+    <w:name w:val="Body Text First Indent 2 Char"/>
+    <w:basedOn w:val="BodyTextIndentChar"/>
+    <w:link w:val="BodyTextFirstIndent2"/>
+    <w:uiPriority w:val="99"/>
+    <w:rsid w:val="00EA7878"/>
   </w:style>
 </w:styles>
 </file>

</xml_diff>